<commit_message>
Trabalho 1 parte 2
</commit_message>
<xml_diff>
--- a/Trabalhos/Trabalho 1 - Gustavo Simas.docx
+++ b/Trabalhos/Trabalho 1 - Gustavo Simas.docx
@@ -1,6 +1,6 @@
 
 <file path=word/document.xml><?xml version="1.0" encoding="utf-8"?>
-<w:document xmlns:wpc="http://schemas.microsoft.com/office/word/2010/wordprocessingCanvas" xmlns:cx="http://schemas.microsoft.com/office/drawing/2014/chartex" xmlns:mc="http://schemas.openxmlformats.org/markup-compatibility/2006" xmlns:o="urn:schemas-microsoft-com:office:office" xmlns:r="http://schemas.openxmlformats.org/officeDocument/2006/relationships" xmlns:m="http://schemas.openxmlformats.org/officeDocument/2006/math" xmlns:v="urn:schemas-microsoft-com:vml" xmlns:wp14="http://schemas.microsoft.com/office/word/2010/wordprocessingDrawing" xmlns:wp="http://schemas.openxmlformats.org/drawingml/2006/wordprocessingDrawing" xmlns:w10="urn:schemas-microsoft-com:office:word" xmlns:w="http://schemas.openxmlformats.org/wordprocessingml/2006/main" xmlns:w14="http://schemas.microsoft.com/office/word/2010/wordml" xmlns:w15="http://schemas.microsoft.com/office/word/2012/wordml" xmlns:w16se="http://schemas.microsoft.com/office/word/2015/wordml/symex" xmlns:wpg="http://schemas.microsoft.com/office/word/2010/wordprocessingGroup" xmlns:wpi="http://schemas.microsoft.com/office/word/2010/wordprocessingInk" xmlns:wne="http://schemas.microsoft.com/office/word/2006/wordml" xmlns:wps="http://schemas.microsoft.com/office/word/2010/wordprocessingShape" mc:Ignorable="w14 w15 w16se wp14">
+<w:document xmlns:wpc="http://schemas.microsoft.com/office/word/2010/wordprocessingCanvas" xmlns:cx="http://schemas.microsoft.com/office/drawing/2014/chartex" xmlns:cx1="http://schemas.microsoft.com/office/drawing/2015/9/8/chartex" xmlns:cx2="http://schemas.microsoft.com/office/drawing/2015/10/21/chartex" xmlns:cx3="http://schemas.microsoft.com/office/drawing/2016/5/9/chartex" xmlns:cx4="http://schemas.microsoft.com/office/drawing/2016/5/10/chartex" xmlns:cx5="http://schemas.microsoft.com/office/drawing/2016/5/11/chartex" xmlns:cx6="http://schemas.microsoft.com/office/drawing/2016/5/12/chartex" xmlns:cx7="http://schemas.microsoft.com/office/drawing/2016/5/13/chartex" xmlns:cx8="http://schemas.microsoft.com/office/drawing/2016/5/14/chartex" xmlns:mc="http://schemas.openxmlformats.org/markup-compatibility/2006" xmlns:aink="http://schemas.microsoft.com/office/drawing/2016/ink" xmlns:am3d="http://schemas.microsoft.com/office/drawing/2017/model3d" xmlns:o="urn:schemas-microsoft-com:office:office" xmlns:r="http://schemas.openxmlformats.org/officeDocument/2006/relationships" xmlns:m="http://schemas.openxmlformats.org/officeDocument/2006/math" xmlns:v="urn:schemas-microsoft-com:vml" xmlns:wp14="http://schemas.microsoft.com/office/word/2010/wordprocessingDrawing" xmlns:wp="http://schemas.openxmlformats.org/drawingml/2006/wordprocessingDrawing" xmlns:w10="urn:schemas-microsoft-com:office:word" xmlns:w="http://schemas.openxmlformats.org/wordprocessingml/2006/main" xmlns:w14="http://schemas.microsoft.com/office/word/2010/wordml" xmlns:w15="http://schemas.microsoft.com/office/word/2012/wordml" xmlns:w16cid="http://schemas.microsoft.com/office/word/2016/wordml/cid" xmlns:w16se="http://schemas.microsoft.com/office/word/2015/wordml/symex" xmlns:wpg="http://schemas.microsoft.com/office/word/2010/wordprocessingGroup" xmlns:wpi="http://schemas.microsoft.com/office/word/2010/wordprocessingInk" xmlns:wne="http://schemas.microsoft.com/office/word/2006/wordml" xmlns:wps="http://schemas.microsoft.com/office/word/2010/wordprocessingShape" mc:Ignorable="w14 w15 w16se w16cid wp14">
   <w:body>
     <w:p>
       <w:pPr>
@@ -303,15 +303,8 @@
         </w:rPr>
         <w:t>SETEMBRO, 2019</w:t>
       </w:r>
-    </w:p>
-    <w:p>
-      <w:pPr>
-        <w:spacing w:line="240" w:lineRule="auto"/>
-        <w:jc w:val="center"/>
-        <w:rPr>
-          <w:rFonts w:cs="CMU Serif"/>
-        </w:rPr>
-      </w:pPr>
+      <w:bookmarkStart w:id="0" w:name="_GoBack"/>
+      <w:bookmarkEnd w:id="0"/>
     </w:p>
     <w:p>
       <w:pPr>
@@ -322,6 +315,7 @@
         </w:numPr>
       </w:pPr>
       <w:r>
+        <w:lastRenderedPageBreak/>
         <w:t>Introdução</w:t>
       </w:r>
     </w:p>
@@ -344,21 +338,7 @@
         <w:rPr>
           <w:szCs w:val="24"/>
         </w:rPr>
-        <w:t xml:space="preserve">trabalho tem como objetivo realizar uma simulação computacional fazendo uso do programa </w:t>
-      </w:r>
-      <w:proofErr w:type="spellStart"/>
-      <w:r>
-        <w:rPr>
-          <w:szCs w:val="24"/>
-        </w:rPr>
-        <w:t>MatLab</w:t>
-      </w:r>
-      <w:proofErr w:type="spellEnd"/>
-      <w:r>
-        <w:rPr>
-          <w:szCs w:val="24"/>
-        </w:rPr>
-        <w:t>, de maneira a se avaliar a probabilidade de erro de palavra-código. São implementados 3 códigos de bloco:</w:t>
+        <w:t>trabalho tem como objetivo realizar uma simulação computacional fazendo uso do programa MatLab, de maneira a se avaliar a probabilidade de erro de palavra-código. São implementados 3 códigos de bloco:</w:t>
       </w:r>
     </w:p>
     <w:p>
@@ -396,21 +376,7 @@
         <w:rPr>
           <w:szCs w:val="24"/>
         </w:rPr>
-        <w:t xml:space="preserve">Código de </w:t>
-      </w:r>
-      <w:proofErr w:type="spellStart"/>
-      <w:r>
-        <w:rPr>
-          <w:szCs w:val="24"/>
-        </w:rPr>
-        <w:t>Hamming</w:t>
-      </w:r>
-      <w:proofErr w:type="spellEnd"/>
-      <w:r>
-        <w:rPr>
-          <w:szCs w:val="24"/>
-        </w:rPr>
-        <w:t>, com taxa R = 4/7;</w:t>
+        <w:t>Código de Hamming, com taxa R = 4/7;</w:t>
       </w:r>
     </w:p>
     <w:p>
@@ -435,15 +401,7 @@
         <w:rPr>
           <w:szCs w:val="24"/>
         </w:rPr>
-        <w:t>e transmissão, com taxa R = 7</w:t>
-      </w:r>
-      <w:bookmarkStart w:id="0" w:name="_GoBack"/>
-      <w:bookmarkEnd w:id="0"/>
-      <w:r>
-        <w:rPr>
-          <w:szCs w:val="24"/>
-        </w:rPr>
-        <w:t>/7.</w:t>
+        <w:t>e transmissão, com taxa R = 7/7.</w:t>
       </w:r>
     </w:p>
     <w:p>
@@ -458,49 +416,7 @@
         <w:rPr>
           <w:szCs w:val="24"/>
         </w:rPr>
-        <w:t>O canal adota é o BSC (</w:t>
-      </w:r>
-      <w:proofErr w:type="spellStart"/>
-      <w:r>
-        <w:rPr>
-          <w:szCs w:val="24"/>
-        </w:rPr>
-        <w:t>Binary</w:t>
-      </w:r>
-      <w:proofErr w:type="spellEnd"/>
-      <w:r>
-        <w:rPr>
-          <w:szCs w:val="24"/>
-        </w:rPr>
-        <w:t xml:space="preserve"> </w:t>
-      </w:r>
-      <w:proofErr w:type="spellStart"/>
-      <w:r>
-        <w:rPr>
-          <w:szCs w:val="24"/>
-        </w:rPr>
-        <w:t>Symmetric</w:t>
-      </w:r>
-      <w:proofErr w:type="spellEnd"/>
-      <w:r>
-        <w:rPr>
-          <w:szCs w:val="24"/>
-        </w:rPr>
-        <w:t xml:space="preserve"> </w:t>
-      </w:r>
-      <w:proofErr w:type="spellStart"/>
-      <w:r>
-        <w:rPr>
-          <w:szCs w:val="24"/>
-        </w:rPr>
-        <w:t>Channel</w:t>
-      </w:r>
-      <w:proofErr w:type="spellEnd"/>
-      <w:r>
-        <w:rPr>
-          <w:szCs w:val="24"/>
-        </w:rPr>
-        <w:t xml:space="preserve"> – Canal Binário Simétrico), com probabilidade de transição </w:t>
+        <w:t xml:space="preserve">O canal adota é o BSC (Binary Symmetric Channel – Canal Binário Simétrico), com probabilidade de transição </w:t>
       </w:r>
       <w:r>
         <w:rPr>
@@ -534,19 +450,11 @@
           <w:szCs w:val="24"/>
         </w:rPr>
       </w:pPr>
-      <w:proofErr w:type="gramStart"/>
-      <w:r>
-        <w:rPr>
-          <w:szCs w:val="24"/>
-        </w:rPr>
-        <w:t>p</w:t>
-      </w:r>
-      <w:proofErr w:type="gramEnd"/>
-      <w:r>
-        <w:rPr>
-          <w:szCs w:val="24"/>
-        </w:rPr>
-        <w:t xml:space="preserve"> = 0,05;</w:t>
+      <w:r>
+        <w:rPr>
+          <w:szCs w:val="24"/>
+        </w:rPr>
+        <w:t>p = 0,05;</w:t>
       </w:r>
     </w:p>
     <w:p>
@@ -561,19 +469,11 @@
           <w:szCs w:val="24"/>
         </w:rPr>
       </w:pPr>
-      <w:proofErr w:type="gramStart"/>
-      <w:r>
-        <w:rPr>
-          <w:szCs w:val="24"/>
-        </w:rPr>
-        <w:t>p</w:t>
-      </w:r>
-      <w:proofErr w:type="gramEnd"/>
-      <w:r>
-        <w:rPr>
-          <w:szCs w:val="24"/>
-        </w:rPr>
-        <w:t xml:space="preserve"> = 0,1;</w:t>
+      <w:r>
+        <w:rPr>
+          <w:szCs w:val="24"/>
+        </w:rPr>
+        <w:t>p = 0,1;</w:t>
       </w:r>
     </w:p>
     <w:p>
@@ -588,19 +488,11 @@
           <w:szCs w:val="24"/>
         </w:rPr>
       </w:pPr>
-      <w:proofErr w:type="gramStart"/>
-      <w:r>
-        <w:rPr>
-          <w:szCs w:val="24"/>
-        </w:rPr>
-        <w:t>p</w:t>
-      </w:r>
-      <w:proofErr w:type="gramEnd"/>
-      <w:r>
-        <w:rPr>
-          <w:szCs w:val="24"/>
-        </w:rPr>
-        <w:t xml:space="preserve"> = 0,2;</w:t>
+      <w:r>
+        <w:rPr>
+          <w:szCs w:val="24"/>
+        </w:rPr>
+        <w:t>p = 0,2;</w:t>
       </w:r>
     </w:p>
     <w:p>
@@ -615,19 +507,11 @@
           <w:szCs w:val="24"/>
         </w:rPr>
       </w:pPr>
-      <w:proofErr w:type="gramStart"/>
-      <w:r>
-        <w:rPr>
-          <w:szCs w:val="24"/>
-        </w:rPr>
-        <w:t>p</w:t>
-      </w:r>
-      <w:proofErr w:type="gramEnd"/>
-      <w:r>
-        <w:rPr>
-          <w:szCs w:val="24"/>
-        </w:rPr>
-        <w:t xml:space="preserve"> = 0,3.</w:t>
+      <w:r>
+        <w:rPr>
+          <w:szCs w:val="24"/>
+        </w:rPr>
+        <w:t>p = 0,3.</w:t>
       </w:r>
     </w:p>
     <w:p>
@@ -707,21 +591,7 @@
         <w:rPr>
           <w:szCs w:val="24"/>
         </w:rPr>
-        <w:t xml:space="preserve">, a princípio, se tendo maior precisão à medida que L aumenta, </w:t>
-      </w:r>
-      <w:proofErr w:type="gramStart"/>
-      <w:r>
-        <w:rPr>
-          <w:szCs w:val="24"/>
-        </w:rPr>
-        <w:t>no entanto</w:t>
-      </w:r>
-      <w:proofErr w:type="gramEnd"/>
-      <w:r>
-        <w:rPr>
-          <w:szCs w:val="24"/>
-        </w:rPr>
-        <w:t xml:space="preserve"> havendo limitações por conta do tempo de processamento do programa.</w:t>
+        <w:t>, a princípio, se tendo maior precisão à medida que L aumenta, no entanto havendo limitações por conta do tempo de processamento do programa.</w:t>
       </w:r>
     </w:p>
     <w:p>
@@ -757,81 +627,106 @@
           <w:i/>
           <w:szCs w:val="24"/>
         </w:rPr>
-        <w:t xml:space="preserve">u = </w:t>
-      </w:r>
-      <w:proofErr w:type="gramStart"/>
+        <w:t>u = round(rand(1,k))</w:t>
+      </w:r>
+      <w:r>
+        <w:rPr>
+          <w:szCs w:val="24"/>
+        </w:rPr>
+        <w:t xml:space="preserve">. Isto pois o comando </w:t>
+      </w:r>
+      <w:r>
+        <w:rPr>
+          <w:i/>
+          <w:szCs w:val="24"/>
+        </w:rPr>
+        <w:t>rand(a,b)</w:t>
+      </w:r>
+      <w:r>
+        <w:rPr>
+          <w:szCs w:val="24"/>
+        </w:rPr>
+        <w:t xml:space="preserve"> gera uma matriz de </w:t>
+      </w:r>
       <w:r>
         <w:rPr>
           <w:b/>
           <w:i/>
           <w:szCs w:val="24"/>
         </w:rPr>
-        <w:t>round(</w:t>
-      </w:r>
-      <w:proofErr w:type="spellStart"/>
-      <w:proofErr w:type="gramEnd"/>
+        <w:t>a</w:t>
+      </w:r>
+      <w:r>
+        <w:rPr>
+          <w:szCs w:val="24"/>
+        </w:rPr>
+        <w:t xml:space="preserve"> linhas e </w:t>
+      </w:r>
       <w:r>
         <w:rPr>
           <w:b/>
           <w:i/>
           <w:szCs w:val="24"/>
         </w:rPr>
-        <w:t>rand</w:t>
-      </w:r>
-      <w:proofErr w:type="spellEnd"/>
+        <w:t>b</w:t>
+      </w:r>
+      <w:r>
+        <w:rPr>
+          <w:szCs w:val="24"/>
+        </w:rPr>
+        <w:t xml:space="preserve"> colunas, com número aleatórios entre 0 e 1; enquanto o comando </w:t>
+      </w:r>
+      <w:r>
+        <w:rPr>
+          <w:i/>
+          <w:szCs w:val="24"/>
+        </w:rPr>
+        <w:t>round</w:t>
+      </w:r>
+      <w:r>
+        <w:rPr>
+          <w:szCs w:val="24"/>
+        </w:rPr>
+        <w:t xml:space="preserve"> efetua o arredondamento de cada elemento da matriz gerada</w:t>
+      </w:r>
+      <w:r>
+        <w:rPr>
+          <w:szCs w:val="24"/>
+        </w:rPr>
+        <w:t xml:space="preserve"> para o decimal inteiro mais próximo</w:t>
+      </w:r>
+      <w:r>
+        <w:rPr>
+          <w:szCs w:val="24"/>
+        </w:rPr>
+        <w:t xml:space="preserve">, resultando, portanto, em </w:t>
+      </w:r>
       <w:r>
         <w:rPr>
           <w:b/>
           <w:i/>
           <w:szCs w:val="24"/>
         </w:rPr>
-        <w:t>(1,k))</w:t>
-      </w:r>
-      <w:r>
-        <w:rPr>
-          <w:szCs w:val="24"/>
-        </w:rPr>
-        <w:t xml:space="preserve">. Isto pois o comando </w:t>
-      </w:r>
-      <w:proofErr w:type="spellStart"/>
-      <w:proofErr w:type="gramStart"/>
+        <w:t>a</w:t>
+      </w:r>
       <w:r>
         <w:rPr>
           <w:i/>
           <w:szCs w:val="24"/>
         </w:rPr>
-        <w:t>rand</w:t>
-      </w:r>
-      <w:proofErr w:type="spellEnd"/>
-      <w:r>
-        <w:rPr>
-          <w:i/>
-          <w:szCs w:val="24"/>
-        </w:rPr>
-        <w:t>(</w:t>
-      </w:r>
-      <w:proofErr w:type="spellStart"/>
-      <w:proofErr w:type="gramEnd"/>
-      <w:r>
-        <w:rPr>
-          <w:i/>
-          <w:szCs w:val="24"/>
-        </w:rPr>
-        <w:t>a,b</w:t>
-      </w:r>
-      <w:proofErr w:type="spellEnd"/>
-      <w:r>
-        <w:rPr>
-          <w:i/>
-          <w:szCs w:val="24"/>
-        </w:rPr>
-        <w:t>)</w:t>
-      </w:r>
-      <w:r>
-        <w:rPr>
-          <w:szCs w:val="24"/>
-        </w:rPr>
-        <w:t xml:space="preserve"> gera uma matriz de </w:t>
+        <w:t xml:space="preserve"> </w:t>
+      </w:r>
+      <w:r>
+        <w:rPr>
+          <w:szCs w:val="24"/>
+        </w:rPr>
+        <w:t>blocos</w:t>
+      </w:r>
+      <w:r>
+        <w:rPr>
+          <w:szCs w:val="24"/>
+        </w:rPr>
+        <w:t xml:space="preserve"> (vetores) de </w:t>
       </w:r>
       <w:r>
         <w:rPr>
@@ -839,116 +734,27 @@
           <w:i/>
           <w:szCs w:val="24"/>
         </w:rPr>
-        <w:t>a</w:t>
-      </w:r>
-      <w:r>
-        <w:rPr>
-          <w:szCs w:val="24"/>
-        </w:rPr>
-        <w:t xml:space="preserve"> linhas e </w:t>
+        <w:t>b</w:t>
+      </w:r>
+      <w:r>
+        <w:rPr>
+          <w:szCs w:val="24"/>
+        </w:rPr>
+        <w:t xml:space="preserve"> bits cada.</w:t>
+      </w:r>
+      <w:r>
+        <w:rPr>
+          <w:szCs w:val="24"/>
+        </w:rPr>
+        <w:t xml:space="preserve"> Podemos obter a palavra-código </w:t>
       </w:r>
       <w:r>
         <w:rPr>
           <w:b/>
-          <w:i/>
-          <w:szCs w:val="24"/>
-        </w:rPr>
-        <w:t>b</w:t>
-      </w:r>
-      <w:r>
-        <w:rPr>
-          <w:szCs w:val="24"/>
-        </w:rPr>
-        <w:t xml:space="preserve"> colunas, com número aleatórios entre 0 e 1; enquanto o comando </w:t>
-      </w:r>
-      <w:r>
-        <w:rPr>
-          <w:i/>
-          <w:szCs w:val="24"/>
-        </w:rPr>
-        <w:t>round</w:t>
-      </w:r>
-      <w:r>
-        <w:rPr>
-          <w:szCs w:val="24"/>
-        </w:rPr>
-        <w:t xml:space="preserve"> efetua o arredondamento de cada elemento da matriz gerada</w:t>
-      </w:r>
-      <w:r>
-        <w:rPr>
-          <w:szCs w:val="24"/>
-        </w:rPr>
-        <w:t xml:space="preserve"> para o decimal inteiro mais próximo</w:t>
-      </w:r>
-      <w:r>
-        <w:rPr>
-          <w:szCs w:val="24"/>
-        </w:rPr>
-        <w:t xml:space="preserve">, resultando, portanto, em </w:t>
-      </w:r>
-      <w:r>
-        <w:rPr>
-          <w:b/>
-          <w:i/>
-          <w:szCs w:val="24"/>
-        </w:rPr>
-        <w:t>a</w:t>
-      </w:r>
-      <w:r>
-        <w:rPr>
-          <w:i/>
-          <w:szCs w:val="24"/>
-        </w:rPr>
-        <w:t xml:space="preserve"> </w:t>
-      </w:r>
-      <w:r>
-        <w:rPr>
-          <w:szCs w:val="24"/>
-        </w:rPr>
-        <w:t>blocos</w:t>
-      </w:r>
-      <w:r>
-        <w:rPr>
-          <w:szCs w:val="24"/>
-        </w:rPr>
-        <w:t xml:space="preserve"> (vetores) de </w:t>
-      </w:r>
-      <w:r>
-        <w:rPr>
-          <w:b/>
-          <w:i/>
-          <w:szCs w:val="24"/>
-        </w:rPr>
-        <w:t>b</w:t>
-      </w:r>
-      <w:r>
-        <w:rPr>
-          <w:szCs w:val="24"/>
-        </w:rPr>
-        <w:t xml:space="preserve"> bits cada.</w:t>
-      </w:r>
-      <w:r>
-        <w:rPr>
-          <w:szCs w:val="24"/>
-        </w:rPr>
-        <w:t xml:space="preserve"> Podemos obter a palavra-código </w:t>
-      </w:r>
-      <w:r>
-        <w:rPr>
-          <w:b/>
-          <w:szCs w:val="24"/>
-        </w:rPr>
-        <w:t xml:space="preserve">v = </w:t>
-      </w:r>
-      <w:proofErr w:type="spellStart"/>
-      <w:r>
-        <w:rPr>
-          <w:b/>
-          <w:szCs w:val="24"/>
-        </w:rPr>
-        <w:t>uG</w:t>
-      </w:r>
-      <w:proofErr w:type="spellEnd"/>
+          <w:szCs w:val="24"/>
+        </w:rPr>
+        <w:t>v = uG</w:t>
+      </w:r>
       <w:r>
         <w:rPr>
           <w:szCs w:val="24"/>
@@ -980,14 +786,7 @@
               <w:rFonts w:ascii="Cambria Math" w:hAnsi="Cambria Math"/>
               <w:szCs w:val="24"/>
             </w:rPr>
-            <m:t>G</m:t>
-          </m:r>
-          <m:r>
-            <w:rPr>
-              <w:rFonts w:ascii="Cambria Math" w:hAnsi="Cambria Math"/>
-              <w:szCs w:val="24"/>
-            </w:rPr>
-            <m:t>=</m:t>
+            <m:t>G=</m:t>
           </m:r>
           <m:d>
             <m:dPr>
@@ -1471,7 +1270,7 @@
     </w:p>
     <w:p>
       <w:pPr>
-        <w:ind w:left="708"/>
+        <w:ind w:firstLine="708"/>
         <w:jc w:val="both"/>
         <w:rPr>
           <w:rFonts w:eastAsiaTheme="minorEastAsia"/>
@@ -1483,9 +1282,15 @@
           <w:rFonts w:eastAsiaTheme="minorEastAsia"/>
           <w:szCs w:val="24"/>
         </w:rPr>
+        <w:t xml:space="preserve">As palavras-código são salvas na memória, para futura comparação com as palavras-código decodificadas. O programa desenvolvido gera, também, uma </w:t>
+      </w:r>
+      <w:r>
+        <w:rPr>
+          <w:rFonts w:eastAsiaTheme="minorEastAsia"/>
+          <w:szCs w:val="24"/>
+        </w:rPr>
         <w:lastRenderedPageBreak/>
-        <w:tab/>
-        <w:t xml:space="preserve">As palavras-código são salvas na memória, para futura comparação com as palavras-código decodificadas. O programa desenvolvido gera, também, uma sequência de bits de tamanho igual a </w:t>
+        <w:t xml:space="preserve">sequência de bits de tamanho igual a </w:t>
       </w:r>
       <w:r>
         <w:rPr>
@@ -1565,7 +1370,7 @@
     </w:p>
     <w:p>
       <w:pPr>
-        <w:ind w:left="708"/>
+        <w:ind w:firstLine="708"/>
         <w:jc w:val="both"/>
         <w:rPr>
           <w:rFonts w:eastAsiaTheme="minorEastAsia"/>
@@ -1577,7 +1382,6 @@
           <w:rFonts w:eastAsiaTheme="minorEastAsia"/>
           <w:szCs w:val="24"/>
         </w:rPr>
-        <w:tab/>
         <w:t xml:space="preserve">Cada bloco composto (padrão de erro) é gerado por meio do comando </w:t>
       </w:r>
       <w:r>
@@ -1587,52 +1391,66 @@
           <w:i/>
           <w:szCs w:val="24"/>
         </w:rPr>
-        <w:t xml:space="preserve">e = </w:t>
-      </w:r>
-      <w:proofErr w:type="gramStart"/>
+        <w:t>e = round(rand(1,7) – 0.5 + p)</w:t>
+      </w:r>
+      <w:r>
+        <w:rPr>
+          <w:rFonts w:eastAsiaTheme="minorEastAsia"/>
+          <w:szCs w:val="24"/>
+        </w:rPr>
+        <w:t xml:space="preserve">. </w:t>
+      </w:r>
+      <w:r>
+        <w:rPr>
+          <w:rFonts w:eastAsiaTheme="minorEastAsia"/>
+          <w:szCs w:val="24"/>
+        </w:rPr>
+        <w:t xml:space="preserve">Isto faz com que o vetor padrão de erro seja dependente da probabilidade de o bit ser </w:t>
+      </w:r>
       <w:r>
         <w:rPr>
           <w:rFonts w:eastAsiaTheme="minorEastAsia"/>
           <w:b/>
-          <w:i/>
-          <w:szCs w:val="24"/>
-        </w:rPr>
-        <w:t>round(</w:t>
-      </w:r>
-      <w:proofErr w:type="spellStart"/>
-      <w:proofErr w:type="gramEnd"/>
+          <w:szCs w:val="24"/>
+        </w:rPr>
+        <w:t>1</w:t>
+      </w:r>
+      <w:r>
+        <w:rPr>
+          <w:rFonts w:eastAsiaTheme="minorEastAsia"/>
+          <w:szCs w:val="24"/>
+        </w:rPr>
+        <w:t xml:space="preserve">, pois posteriormente será somado à palavra-código. Assim, para um valor baixo de </w:t>
+      </w:r>
       <w:r>
         <w:rPr>
           <w:rFonts w:eastAsiaTheme="minorEastAsia"/>
           <w:b/>
-          <w:i/>
-          <w:szCs w:val="24"/>
-        </w:rPr>
-        <w:t>rand</w:t>
-      </w:r>
-      <w:proofErr w:type="spellEnd"/>
+          <w:szCs w:val="24"/>
+        </w:rPr>
+        <w:t>p</w:t>
+      </w:r>
+      <w:r>
+        <w:rPr>
+          <w:rFonts w:eastAsiaTheme="minorEastAsia"/>
+          <w:szCs w:val="24"/>
+        </w:rPr>
+        <w:t xml:space="preserve">, o vetor de erro </w:t>
+      </w:r>
       <w:r>
         <w:rPr>
           <w:rFonts w:eastAsiaTheme="minorEastAsia"/>
           <w:b/>
-          <w:i/>
-          <w:szCs w:val="24"/>
-        </w:rPr>
-        <w:t>(1,7) – 0.5 + p)</w:t>
-      </w:r>
-      <w:r>
-        <w:rPr>
-          <w:rFonts w:eastAsiaTheme="minorEastAsia"/>
-          <w:szCs w:val="24"/>
-        </w:rPr>
-        <w:t xml:space="preserve">. </w:t>
-      </w:r>
-      <w:r>
-        <w:rPr>
-          <w:rFonts w:eastAsiaTheme="minorEastAsia"/>
-          <w:szCs w:val="24"/>
-        </w:rPr>
-        <w:t xml:space="preserve">Isto faz com que o vetor padrão de erro seja dependente da probabilidade de o bit ser </w:t>
+          <w:szCs w:val="24"/>
+        </w:rPr>
+        <w:t>e</w:t>
+      </w:r>
+      <w:r>
+        <w:rPr>
+          <w:rFonts w:eastAsiaTheme="minorEastAsia"/>
+          <w:szCs w:val="24"/>
+        </w:rPr>
+        <w:t xml:space="preserve"> terá menos elementos iguais a </w:t>
       </w:r>
       <w:r>
         <w:rPr>
@@ -1647,7 +1465,7 @@
           <w:rFonts w:eastAsiaTheme="minorEastAsia"/>
           <w:szCs w:val="24"/>
         </w:rPr>
-        <w:t xml:space="preserve">, pois posteriormente será somado à palavra-código. Assim, para um valor baixo de </w:t>
+        <w:t xml:space="preserve"> (menor ruído); enquanto que, para um valor alto de </w:t>
       </w:r>
       <w:r>
         <w:rPr>
@@ -1662,7 +1480,7 @@
           <w:rFonts w:eastAsiaTheme="minorEastAsia"/>
           <w:szCs w:val="24"/>
         </w:rPr>
-        <w:t xml:space="preserve">, o vetor de erro </w:t>
+        <w:t xml:space="preserve">, o padrão de erro será mais ruidoso (mais elementos iguais a </w:t>
       </w:r>
       <w:r>
         <w:rPr>
@@ -1670,14 +1488,31 @@
           <w:b/>
           <w:szCs w:val="24"/>
         </w:rPr>
-        <w:t>e</w:t>
-      </w:r>
-      <w:r>
-        <w:rPr>
-          <w:rFonts w:eastAsiaTheme="minorEastAsia"/>
-          <w:szCs w:val="24"/>
-        </w:rPr>
-        <w:t xml:space="preserve"> terá menos elementos iguais a </w:t>
+        <w:t>1</w:t>
+      </w:r>
+      <w:r>
+        <w:rPr>
+          <w:rFonts w:eastAsiaTheme="minorEastAsia"/>
+          <w:szCs w:val="24"/>
+        </w:rPr>
+        <w:t>).</w:t>
+      </w:r>
+    </w:p>
+    <w:p>
+      <w:pPr>
+        <w:ind w:firstLine="708"/>
+        <w:jc w:val="both"/>
+        <w:rPr>
+          <w:rFonts w:eastAsiaTheme="minorEastAsia"/>
+          <w:szCs w:val="24"/>
+        </w:rPr>
+      </w:pPr>
+      <w:r>
+        <w:rPr>
+          <w:rFonts w:eastAsiaTheme="minorEastAsia"/>
+          <w:szCs w:val="24"/>
+        </w:rPr>
+        <w:t xml:space="preserve">A decodificação do código de repetição é feita por lógica majoritária, ou seja, se o peso de Hamming (número de </w:t>
       </w:r>
       <w:r>
         <w:rPr>
@@ -1685,14 +1520,14 @@
           <w:b/>
           <w:szCs w:val="24"/>
         </w:rPr>
-        <w:t>1</w:t>
-      </w:r>
-      <w:r>
-        <w:rPr>
-          <w:rFonts w:eastAsiaTheme="minorEastAsia"/>
-          <w:szCs w:val="24"/>
-        </w:rPr>
-        <w:t xml:space="preserve"> (menor ruído); enquanto que, para um valor alto de </w:t>
+        <w:t>1’s</w:t>
+      </w:r>
+      <w:r>
+        <w:rPr>
+          <w:rFonts w:eastAsiaTheme="minorEastAsia"/>
+          <w:szCs w:val="24"/>
+        </w:rPr>
+        <w:t xml:space="preserve">) do vetor recebido for maior que o número de </w:t>
       </w:r>
       <w:r>
         <w:rPr>
@@ -1700,14 +1535,14 @@
           <w:b/>
           <w:szCs w:val="24"/>
         </w:rPr>
-        <w:t>p</w:t>
-      </w:r>
-      <w:r>
-        <w:rPr>
-          <w:rFonts w:eastAsiaTheme="minorEastAsia"/>
-          <w:szCs w:val="24"/>
-        </w:rPr>
-        <w:t xml:space="preserve">, o padrão de erro será mais ruidoso (mais elementos iguais a </w:t>
+        <w:t>0’s</w:t>
+      </w:r>
+      <w:r>
+        <w:rPr>
+          <w:rFonts w:eastAsiaTheme="minorEastAsia"/>
+          <w:szCs w:val="24"/>
+        </w:rPr>
+        <w:t xml:space="preserve">, então decide-se pela palavra-código decodificada </w:t>
       </w:r>
       <w:r>
         <w:rPr>
@@ -1715,349 +1550,241 @@
           <w:b/>
           <w:szCs w:val="24"/>
         </w:rPr>
-        <w:t>1</w:t>
-      </w:r>
-      <w:r>
-        <w:rPr>
-          <w:rFonts w:eastAsiaTheme="minorEastAsia"/>
-          <w:szCs w:val="24"/>
-        </w:rPr>
+        <w:t>v’ = (1111111)</w:t>
+      </w:r>
+      <w:r>
+        <w:rPr>
+          <w:rFonts w:eastAsiaTheme="minorEastAsia"/>
+          <w:szCs w:val="24"/>
+        </w:rPr>
+        <w:t xml:space="preserve">. Caso contrário, </w:t>
+      </w:r>
+      <w:r>
+        <w:rPr>
+          <w:rFonts w:eastAsiaTheme="minorEastAsia"/>
+          <w:b/>
+          <w:szCs w:val="24"/>
+        </w:rPr>
+        <w:t>v’ = (0000000)</w:t>
+      </w:r>
+      <w:r>
+        <w:rPr>
+          <w:rFonts w:eastAsiaTheme="minorEastAsia"/>
+          <w:szCs w:val="24"/>
+        </w:rPr>
+        <w:t>.</w:t>
+      </w:r>
+    </w:p>
+    <w:p>
+      <w:pPr>
+        <w:ind w:firstLine="708"/>
+        <w:jc w:val="both"/>
+        <w:rPr>
+          <w:rFonts w:eastAsiaTheme="minorEastAsia"/>
+          <w:szCs w:val="24"/>
+        </w:rPr>
+      </w:pPr>
+      <w:r>
+        <w:rPr>
+          <w:rFonts w:eastAsiaTheme="minorEastAsia"/>
+          <w:szCs w:val="24"/>
+        </w:rPr>
+        <w:t xml:space="preserve">Para o código Hamming, utiliza-se decodificação exaustiva, ou seja, calcula-se a distância de Hamming entre o vetor recebido </w:t>
+      </w:r>
+      <w:r>
+        <w:rPr>
+          <w:rFonts w:eastAsiaTheme="minorEastAsia"/>
+          <w:b/>
+          <w:szCs w:val="24"/>
+        </w:rPr>
+        <w:t>r = v + e</w:t>
+      </w:r>
+      <w:r>
+        <w:rPr>
+          <w:rFonts w:eastAsiaTheme="minorEastAsia"/>
+          <w:szCs w:val="24"/>
+        </w:rPr>
+        <w:t xml:space="preserve"> e todas as palavras-código do código. Assim, é escolhida um </w:t>
+      </w:r>
+      <w:r>
+        <w:rPr>
+          <w:rFonts w:eastAsiaTheme="minorEastAsia"/>
+          <w:b/>
+          <w:szCs w:val="24"/>
+        </w:rPr>
+        <w:t>v’</w:t>
+      </w:r>
+      <w:r>
+        <w:rPr>
+          <w:rFonts w:eastAsiaTheme="minorEastAsia"/>
+          <w:szCs w:val="24"/>
+        </w:rPr>
+        <w:t xml:space="preserve"> mais próximo de </w:t>
+      </w:r>
+      <w:r>
+        <w:rPr>
+          <w:rFonts w:eastAsiaTheme="minorEastAsia"/>
+          <w:b/>
+          <w:szCs w:val="24"/>
+        </w:rPr>
+        <w:t>r</w:t>
+      </w:r>
+      <w:r>
+        <w:rPr>
+          <w:rFonts w:eastAsiaTheme="minorEastAsia"/>
+          <w:szCs w:val="24"/>
+        </w:rPr>
+        <w:t>. No caso de empate, é escolhida qualquer uma delas, não havendo diferença significativa a longo prazo.</w:t>
+      </w:r>
+    </w:p>
+    <w:p>
+      <w:pPr>
+        <w:ind w:firstLine="708"/>
+        <w:jc w:val="both"/>
+        <w:rPr>
+          <w:rFonts w:eastAsiaTheme="minorEastAsia"/>
+          <w:szCs w:val="24"/>
+        </w:rPr>
+      </w:pPr>
+      <w:r>
+        <w:rPr>
+          <w:rFonts w:eastAsiaTheme="minorEastAsia"/>
+          <w:szCs w:val="24"/>
+        </w:rPr>
+        <w:t>A decodificação do código de taxa 7/7</w:t>
+      </w:r>
+      <w:r>
+        <w:rPr>
+          <w:rFonts w:eastAsiaTheme="minorEastAsia"/>
+          <w:szCs w:val="24"/>
+        </w:rPr>
+        <w:t xml:space="preserve"> (aqui denominado como “de transmissão”)</w:t>
+      </w:r>
+      <w:r>
+        <w:rPr>
+          <w:rFonts w:eastAsiaTheme="minorEastAsia"/>
+          <w:szCs w:val="24"/>
+        </w:rPr>
+        <w:t xml:space="preserve"> não existe propriamente. Apenas aceita-se o que é recebido, sendo </w:t>
+      </w:r>
+      <w:r>
+        <w:rPr>
+          <w:rFonts w:eastAsiaTheme="minorEastAsia"/>
+          <w:b/>
+          <w:szCs w:val="24"/>
+        </w:rPr>
+        <w:t>v’ = r</w:t>
+      </w:r>
+      <w:r>
+        <w:rPr>
+          <w:rFonts w:eastAsiaTheme="minorEastAsia"/>
+          <w:szCs w:val="24"/>
+        </w:rPr>
+        <w:t>.</w:t>
+      </w:r>
+    </w:p>
+    <w:p>
+      <w:pPr>
+        <w:ind w:firstLine="708"/>
+        <w:jc w:val="both"/>
+      </w:pPr>
+      <w:r>
+        <w:rPr>
+          <w:rFonts w:eastAsiaTheme="minorEastAsia"/>
+          <w:szCs w:val="24"/>
+        </w:rPr>
+        <w:t xml:space="preserve">Depois da decodificação, o programa computa o número de palavras-código decodificadas erroneamente, sendo isto feito ao se comparar a palavra-código transmitida </w:t>
+      </w:r>
+      <w:r>
+        <w:rPr>
+          <w:rFonts w:eastAsiaTheme="minorEastAsia"/>
+          <w:b/>
+          <w:szCs w:val="24"/>
+        </w:rPr>
+        <w:t xml:space="preserve">v </w:t>
+      </w:r>
+      <w:r>
+        <w:rPr>
+          <w:rFonts w:eastAsiaTheme="minorEastAsia"/>
+          <w:szCs w:val="24"/>
+        </w:rPr>
+        <w:t xml:space="preserve">(salva na memória) com a decodificada </w:t>
+      </w:r>
+      <w:r>
+        <w:rPr>
+          <w:rFonts w:eastAsiaTheme="minorEastAsia"/>
+          <w:b/>
+          <w:szCs w:val="24"/>
+        </w:rPr>
+        <w:t>v’</w:t>
+      </w:r>
+      <w:r>
+        <w:rPr>
+          <w:rFonts w:eastAsiaTheme="minorEastAsia"/>
+          <w:szCs w:val="24"/>
+        </w:rPr>
+        <w:t xml:space="preserve">. A taxa de erro é obtida dividindo-se </w:t>
+      </w:r>
+      <w:r>
+        <w:t>o número de palavras-código decodificadas erroneamente 1 pelo número total de palavras-código transmitidas (</w:t>
+      </w:r>
+      <w:r>
+        <w:rPr>
+          <w:b/>
+        </w:rPr>
+        <w:t>L</w:t>
+      </w:r>
+      <w:r>
         <w:t>).</w:t>
       </w:r>
     </w:p>
     <w:p>
       <w:pPr>
-        <w:ind w:left="708"/>
+        <w:ind w:firstLine="708"/>
         <w:jc w:val="both"/>
-        <w:rPr>
-          <w:rFonts w:eastAsiaTheme="minorEastAsia"/>
-          <w:szCs w:val="24"/>
-        </w:rPr>
-      </w:pPr>
-      <w:r>
-        <w:rPr>
-          <w:rFonts w:eastAsiaTheme="minorEastAsia"/>
-          <w:szCs w:val="24"/>
-        </w:rPr>
-        <w:tab/>
-        <w:t xml:space="preserve">A decodificação do código de repetição é feita por lógica majoritária, ou seja, se o peso de </w:t>
-      </w:r>
-      <w:proofErr w:type="spellStart"/>
-      <w:r>
-        <w:rPr>
-          <w:rFonts w:eastAsiaTheme="minorEastAsia"/>
-          <w:szCs w:val="24"/>
-        </w:rPr>
-        <w:t>Hamming</w:t>
-      </w:r>
-      <w:proofErr w:type="spellEnd"/>
-      <w:r>
-        <w:rPr>
-          <w:rFonts w:eastAsiaTheme="minorEastAsia"/>
-          <w:szCs w:val="24"/>
-        </w:rPr>
-        <w:t xml:space="preserve"> (número de </w:t>
-      </w:r>
-      <w:r>
-        <w:rPr>
-          <w:rFonts w:eastAsiaTheme="minorEastAsia"/>
+      </w:pPr>
+      <w:r>
+        <w:t xml:space="preserve">Por fim, são apresentados os resultados na forma de gráficos </w:t>
+      </w:r>
+      <w:r>
+        <w:rPr>
           <w:b/>
-          <w:szCs w:val="24"/>
-        </w:rPr>
-        <w:t>1’s</w:t>
-      </w:r>
-      <w:r>
-        <w:rPr>
-          <w:rFonts w:eastAsiaTheme="minorEastAsia"/>
-          <w:szCs w:val="24"/>
-        </w:rPr>
-        <w:t xml:space="preserve">) do vetor recebido for maior que o número de </w:t>
-      </w:r>
-      <w:r>
-        <w:rPr>
-          <w:rFonts w:eastAsiaTheme="minorEastAsia"/>
+        </w:rPr>
+        <w:t>Perro x p</w:t>
+      </w:r>
+      <w:r>
+        <w:t>, para cada código simulado, tendo-se a probabilidade de erro simulada e teórica.</w:t>
+      </w:r>
+    </w:p>
+    <w:p>
+      <w:pPr>
+        <w:ind w:firstLine="708"/>
+        <w:jc w:val="both"/>
+      </w:pPr>
+    </w:p>
+    <w:p>
+      <w:pPr>
+        <w:ind w:firstLine="708"/>
+        <w:jc w:val="both"/>
+      </w:pPr>
+      <w:r>
+        <w:t xml:space="preserve">Para o </w:t>
+      </w:r>
+      <w:r>
+        <w:rPr>
           <w:b/>
-          <w:szCs w:val="24"/>
-        </w:rPr>
-        <w:t>0’s</w:t>
-      </w:r>
-      <w:r>
-        <w:rPr>
-          <w:rFonts w:eastAsiaTheme="minorEastAsia"/>
-          <w:szCs w:val="24"/>
-        </w:rPr>
-        <w:t xml:space="preserve">, então decide-se pela palavra-código decodificada </w:t>
-      </w:r>
-      <w:r>
-        <w:rPr>
-          <w:rFonts w:eastAsiaTheme="minorEastAsia"/>
-          <w:b/>
-          <w:szCs w:val="24"/>
-        </w:rPr>
-        <w:t>v’ = (1111111)</w:t>
-      </w:r>
-      <w:r>
-        <w:rPr>
-          <w:rFonts w:eastAsiaTheme="minorEastAsia"/>
-          <w:szCs w:val="24"/>
-        </w:rPr>
-        <w:t xml:space="preserve">. Caso contrário, </w:t>
-      </w:r>
-      <w:r>
-        <w:rPr>
-          <w:rFonts w:eastAsiaTheme="minorEastAsia"/>
-          <w:b/>
-          <w:szCs w:val="24"/>
-        </w:rPr>
-        <w:t>v’ = (0000000)</w:t>
-      </w:r>
-      <w:r>
-        <w:rPr>
-          <w:rFonts w:eastAsiaTheme="minorEastAsia"/>
-          <w:szCs w:val="24"/>
-        </w:rPr>
-        <w:t>.</w:t>
-      </w:r>
-    </w:p>
-    <w:p>
-      <w:pPr>
-        <w:ind w:left="708" w:firstLine="708"/>
+        </w:rPr>
+        <w:t xml:space="preserve">código de repetição, </w:t>
+      </w:r>
+      <w:r>
+        <w:t>a probabilidade de erro teórica é dada por:</w:t>
+      </w:r>
+    </w:p>
+    <w:p>
+      <w:pPr>
+        <w:ind w:firstLine="708"/>
         <w:jc w:val="both"/>
-        <w:rPr>
-          <w:rFonts w:eastAsiaTheme="minorEastAsia"/>
-          <w:szCs w:val="24"/>
-        </w:rPr>
-      </w:pPr>
-      <w:r>
-        <w:rPr>
-          <w:rFonts w:eastAsiaTheme="minorEastAsia"/>
-          <w:szCs w:val="24"/>
-        </w:rPr>
-        <w:t xml:space="preserve">Para o código </w:t>
-      </w:r>
-      <w:proofErr w:type="spellStart"/>
-      <w:r>
-        <w:rPr>
-          <w:rFonts w:eastAsiaTheme="minorEastAsia"/>
-          <w:szCs w:val="24"/>
-        </w:rPr>
-        <w:t>Hamming</w:t>
-      </w:r>
-      <w:proofErr w:type="spellEnd"/>
-      <w:r>
-        <w:rPr>
-          <w:rFonts w:eastAsiaTheme="minorEastAsia"/>
-          <w:szCs w:val="24"/>
-        </w:rPr>
-        <w:t xml:space="preserve">, utiliza-se decodificação exaustiva, ou seja, calcula-se a distância de </w:t>
-      </w:r>
-      <w:proofErr w:type="spellStart"/>
-      <w:r>
-        <w:rPr>
-          <w:rFonts w:eastAsiaTheme="minorEastAsia"/>
-          <w:szCs w:val="24"/>
-        </w:rPr>
-        <w:t>Hamming</w:t>
-      </w:r>
-      <w:proofErr w:type="spellEnd"/>
-      <w:r>
-        <w:rPr>
-          <w:rFonts w:eastAsiaTheme="minorEastAsia"/>
-          <w:szCs w:val="24"/>
-        </w:rPr>
-        <w:t xml:space="preserve"> entre o vetor recebido </w:t>
-      </w:r>
-      <w:r>
-        <w:rPr>
-          <w:rFonts w:eastAsiaTheme="minorEastAsia"/>
-          <w:b/>
-          <w:szCs w:val="24"/>
-        </w:rPr>
-        <w:t>r = v + e</w:t>
-      </w:r>
-      <w:r>
-        <w:rPr>
-          <w:rFonts w:eastAsiaTheme="minorEastAsia"/>
-          <w:szCs w:val="24"/>
-        </w:rPr>
-        <w:t xml:space="preserve"> </w:t>
-      </w:r>
-      <w:proofErr w:type="spellStart"/>
-      <w:r>
-        <w:rPr>
-          <w:rFonts w:eastAsiaTheme="minorEastAsia"/>
-          <w:szCs w:val="24"/>
-        </w:rPr>
-        <w:t>e</w:t>
-      </w:r>
-      <w:proofErr w:type="spellEnd"/>
-      <w:r>
-        <w:rPr>
-          <w:rFonts w:eastAsiaTheme="minorEastAsia"/>
-          <w:szCs w:val="24"/>
-        </w:rPr>
-        <w:t xml:space="preserve"> todas as palavras-código do código. Assim, é escolhida um </w:t>
-      </w:r>
-      <w:r>
-        <w:rPr>
-          <w:rFonts w:eastAsiaTheme="minorEastAsia"/>
-          <w:b/>
-          <w:szCs w:val="24"/>
-        </w:rPr>
-        <w:t>v’</w:t>
-      </w:r>
-      <w:r>
-        <w:rPr>
-          <w:rFonts w:eastAsiaTheme="minorEastAsia"/>
-          <w:szCs w:val="24"/>
-        </w:rPr>
-        <w:t xml:space="preserve"> mais próximo de </w:t>
-      </w:r>
-      <w:r>
-        <w:rPr>
-          <w:rFonts w:eastAsiaTheme="minorEastAsia"/>
-          <w:b/>
-          <w:szCs w:val="24"/>
-        </w:rPr>
-        <w:t>r</w:t>
-      </w:r>
-      <w:r>
-        <w:rPr>
-          <w:rFonts w:eastAsiaTheme="minorEastAsia"/>
-          <w:szCs w:val="24"/>
-        </w:rPr>
-        <w:t>. No caso de empate, é escolhida qualquer uma delas, não havendo diferença significativa a longo prazo.</w:t>
-      </w:r>
-    </w:p>
-    <w:p>
-      <w:pPr>
-        <w:ind w:left="708"/>
-        <w:jc w:val="both"/>
-        <w:rPr>
-          <w:rFonts w:eastAsiaTheme="minorEastAsia"/>
-          <w:szCs w:val="24"/>
-        </w:rPr>
-      </w:pPr>
-      <w:r>
-        <w:rPr>
-          <w:rFonts w:eastAsiaTheme="minorEastAsia"/>
-          <w:szCs w:val="24"/>
-        </w:rPr>
-        <w:tab/>
-        <w:t xml:space="preserve">A decodificação do código de transmissão (taxa 7/7) não existe propriamente. Apenas aceita-se o que é recebido, sendo </w:t>
-      </w:r>
-      <w:r>
-        <w:rPr>
-          <w:rFonts w:eastAsiaTheme="minorEastAsia"/>
-          <w:b/>
-          <w:szCs w:val="24"/>
-        </w:rPr>
-        <w:t>v’ = r</w:t>
-      </w:r>
-      <w:r>
-        <w:rPr>
-          <w:rFonts w:eastAsiaTheme="minorEastAsia"/>
-          <w:szCs w:val="24"/>
-        </w:rPr>
-        <w:t>.</w:t>
-      </w:r>
-    </w:p>
-    <w:p>
-      <w:pPr>
-        <w:ind w:left="708"/>
-        <w:jc w:val="both"/>
-      </w:pPr>
-      <w:r>
-        <w:rPr>
-          <w:rFonts w:eastAsiaTheme="minorEastAsia"/>
-          <w:szCs w:val="24"/>
-        </w:rPr>
-        <w:tab/>
-        <w:t xml:space="preserve">Depois da decodificação, o programa computa o número de palavras-código decodificadas erroneamente, sendo isto feito ao se comparar a palavra-código transmitida </w:t>
-      </w:r>
-      <w:r>
-        <w:rPr>
-          <w:rFonts w:eastAsiaTheme="minorEastAsia"/>
-          <w:b/>
-          <w:szCs w:val="24"/>
-        </w:rPr>
-        <w:t xml:space="preserve">v </w:t>
-      </w:r>
-      <w:r>
-        <w:rPr>
-          <w:rFonts w:eastAsiaTheme="minorEastAsia"/>
-          <w:szCs w:val="24"/>
-        </w:rPr>
-        <w:t xml:space="preserve">(salva na memória) com a decodificada </w:t>
-      </w:r>
-      <w:r>
-        <w:rPr>
-          <w:rFonts w:eastAsiaTheme="minorEastAsia"/>
-          <w:b/>
-          <w:szCs w:val="24"/>
-        </w:rPr>
-        <w:t>v’</w:t>
-      </w:r>
-      <w:r>
-        <w:rPr>
-          <w:rFonts w:eastAsiaTheme="minorEastAsia"/>
-          <w:szCs w:val="24"/>
-        </w:rPr>
-        <w:t xml:space="preserve">. A taxa de erro é obtida dividindo-se </w:t>
-      </w:r>
-      <w:r>
-        <w:t>o número de palavras-código decodificadas erroneamente 1 pelo número total de palavras-código transmitidas</w:t>
-      </w:r>
-      <w:r>
-        <w:t xml:space="preserve"> (</w:t>
-      </w:r>
-      <w:r>
-        <w:rPr>
-          <w:b/>
-        </w:rPr>
-        <w:t>L</w:t>
-      </w:r>
-      <w:r>
-        <w:t>).</w:t>
-      </w:r>
-    </w:p>
-    <w:p>
-      <w:pPr>
-        <w:ind w:left="708"/>
-        <w:jc w:val="both"/>
-      </w:pPr>
-      <w:r>
-        <w:tab/>
-        <w:t xml:space="preserve">Por fim, são apresentados os resultados na forma de gráficos </w:t>
-      </w:r>
-      <w:r>
-        <w:rPr>
-          <w:b/>
-        </w:rPr>
-        <w:t>Perro x p</w:t>
-      </w:r>
-      <w:r>
-        <w:t>, para cada código simulado, tendo-se a probabilidade de erro simulada e teórica.</w:t>
-      </w:r>
-    </w:p>
-    <w:p>
-      <w:pPr>
-        <w:ind w:left="708"/>
-        <w:jc w:val="both"/>
-      </w:pPr>
-      <w:r>
-        <w:tab/>
-        <w:t xml:space="preserve">Para o </w:t>
-      </w:r>
-      <w:r>
-        <w:rPr>
-          <w:b/>
-        </w:rPr>
-        <w:t xml:space="preserve">código de repetição, </w:t>
-      </w:r>
-      <w:r>
-        <w:t>a probabilidade de erro teórica é dada por:</w:t>
-      </w:r>
+      </w:pPr>
     </w:p>
     <w:p>
       <w:pPr>
@@ -2434,43 +2161,43 @@
     </w:p>
     <w:p>
       <w:pPr>
-        <w:ind w:left="708" w:firstLine="708"/>
-        <w:jc w:val="both"/>
-      </w:pPr>
-      <w:r>
-        <w:lastRenderedPageBreak/>
-        <w:t xml:space="preserve">Para o </w:t>
-      </w:r>
-      <w:r>
-        <w:rPr>
-          <w:b/>
-        </w:rPr>
-        <w:t xml:space="preserve">código de </w:t>
-      </w:r>
-      <w:proofErr w:type="spellStart"/>
-      <w:r>
-        <w:rPr>
-          <w:b/>
-        </w:rPr>
-        <w:t>Hamming</w:t>
-      </w:r>
-      <w:proofErr w:type="spellEnd"/>
-      <w:r>
-        <w:rPr>
-          <w:b/>
-        </w:rPr>
-        <w:t xml:space="preserve">, </w:t>
-      </w:r>
-      <w:r>
-        <w:t>a probabilidade de erro teórica é dada por:</w:t>
-      </w:r>
-    </w:p>
-    <w:p>
-      <w:pPr>
         <w:ind w:left="708"/>
         <w:jc w:val="both"/>
         <w:rPr>
-          <w:szCs w:val="24"/>
+          <w:rFonts w:eastAsiaTheme="minorEastAsia"/>
+        </w:rPr>
+      </w:pPr>
+    </w:p>
+    <w:p>
+      <w:pPr>
+        <w:ind w:firstLine="708"/>
+        <w:jc w:val="both"/>
+      </w:pPr>
+      <w:r>
+        <w:t xml:space="preserve">Para o </w:t>
+      </w:r>
+      <w:r>
+        <w:rPr>
+          <w:b/>
+        </w:rPr>
+        <w:t xml:space="preserve">código de Hamming, </w:t>
+      </w:r>
+      <w:r>
+        <w:t>a probabilidade de erro teórica é dada por:</w:t>
+      </w:r>
+    </w:p>
+    <w:p>
+      <w:pPr>
+        <w:ind w:firstLine="708"/>
+        <w:jc w:val="both"/>
+      </w:pPr>
+    </w:p>
+    <w:p>
+      <w:pPr>
+        <w:ind w:left="708"/>
+        <w:jc w:val="both"/>
+        <w:rPr>
+          <w:rFonts w:eastAsiaTheme="minorEastAsia"/>
         </w:rPr>
       </w:pPr>
       <m:oMathPara>
@@ -2600,10 +2327,378 @@
     </w:p>
     <w:p>
       <w:pPr>
-        <w:rPr>
-          <w:szCs w:val="24"/>
-        </w:rPr>
-      </w:pPr>
+        <w:ind w:left="708"/>
+        <w:jc w:val="both"/>
+        <w:rPr>
+          <w:szCs w:val="24"/>
+        </w:rPr>
+      </w:pPr>
+    </w:p>
+    <w:p>
+      <w:pPr>
+        <w:ind w:firstLine="708"/>
+        <w:jc w:val="both"/>
+      </w:pPr>
+      <w:r>
+        <w:t>Em relação à probabilidade de erro teórica para a taxa 7/7, a expressão resultante deduzida é:</w:t>
+      </w:r>
+    </w:p>
+    <w:p>
+      <w:pPr>
+        <w:ind w:firstLine="360"/>
+        <w:jc w:val="both"/>
+        <w:rPr>
+          <w:rFonts w:eastAsiaTheme="minorEastAsia"/>
+        </w:rPr>
+      </w:pPr>
+      <m:oMathPara>
+        <m:oMath>
+          <m:sSub>
+            <m:sSubPr>
+              <m:ctrlPr>
+                <w:rPr>
+                  <w:rFonts w:ascii="Cambria Math" w:hAnsi="Cambria Math"/>
+                  <w:i/>
+                </w:rPr>
+              </m:ctrlPr>
+            </m:sSubPr>
+            <m:e>
+              <m:r>
+                <w:rPr>
+                  <w:rFonts w:ascii="Cambria Math" w:hAnsi="Cambria Math"/>
+                </w:rPr>
+                <m:t>P</m:t>
+              </m:r>
+            </m:e>
+            <m:sub>
+              <m:r>
+                <w:rPr>
+                  <w:rFonts w:ascii="Cambria Math" w:hAnsi="Cambria Math"/>
+                </w:rPr>
+                <m:t>erro</m:t>
+              </m:r>
+            </m:sub>
+          </m:sSub>
+          <m:r>
+            <w:rPr>
+              <w:rFonts w:ascii="Cambria Math" w:hAnsi="Cambria Math"/>
+            </w:rPr>
+            <m:t>=1-[</m:t>
+          </m:r>
+          <m:sSup>
+            <m:sSupPr>
+              <m:ctrlPr>
+                <w:rPr>
+                  <w:rFonts w:ascii="Cambria Math" w:hAnsi="Cambria Math"/>
+                  <w:i/>
+                </w:rPr>
+              </m:ctrlPr>
+            </m:sSupPr>
+            <m:e>
+              <m:d>
+                <m:dPr>
+                  <m:ctrlPr>
+                    <w:rPr>
+                      <w:rFonts w:ascii="Cambria Math" w:hAnsi="Cambria Math"/>
+                      <w:i/>
+                    </w:rPr>
+                  </m:ctrlPr>
+                </m:dPr>
+                <m:e>
+                  <m:r>
+                    <w:rPr>
+                      <w:rFonts w:ascii="Cambria Math" w:hAnsi="Cambria Math"/>
+                    </w:rPr>
+                    <m:t>1-p</m:t>
+                  </m:r>
+                </m:e>
+              </m:d>
+            </m:e>
+            <m:sup>
+              <m:r>
+                <w:rPr>
+                  <w:rFonts w:ascii="Cambria Math" w:hAnsi="Cambria Math"/>
+                </w:rPr>
+                <m:t>7</m:t>
+              </m:r>
+            </m:sup>
+          </m:sSup>
+          <m:r>
+            <w:rPr>
+              <w:rFonts w:ascii="Cambria Math" w:hAnsi="Cambria Math"/>
+            </w:rPr>
+            <m:t>]</m:t>
+          </m:r>
+        </m:oMath>
+      </m:oMathPara>
+    </w:p>
+    <w:p>
+      <w:pPr>
+        <w:ind w:firstLine="360"/>
+        <w:jc w:val="both"/>
+        <w:rPr>
+          <w:rFonts w:eastAsiaTheme="minorEastAsia"/>
+        </w:rPr>
+      </w:pPr>
+    </w:p>
+    <w:p>
+      <w:pPr>
+        <w:ind w:firstLine="360"/>
+        <w:jc w:val="both"/>
+        <w:rPr>
+          <w:rFonts w:eastAsiaTheme="minorEastAsia"/>
+        </w:rPr>
+      </w:pPr>
+      <w:r>
+        <w:rPr>
+          <w:rFonts w:eastAsiaTheme="minorEastAsia"/>
+        </w:rPr>
+        <w:tab/>
+        <w:t>Isto, pois, é proveniente da equação generalizada de probabilidade de erro, dada por:</w:t>
+      </w:r>
+    </w:p>
+    <w:p>
+      <w:pPr>
+        <w:ind w:firstLine="360"/>
+        <w:jc w:val="both"/>
+        <w:rPr>
+          <w:rFonts w:eastAsiaTheme="minorEastAsia"/>
+        </w:rPr>
+      </w:pPr>
+    </w:p>
+    <w:p>
+      <w:pPr>
+        <w:jc w:val="center"/>
+      </w:pPr>
+      <m:oMathPara>
+        <m:oMath>
+          <m:sSub>
+            <m:sSubPr>
+              <m:ctrlPr>
+                <w:rPr>
+                  <w:rFonts w:ascii="Cambria Math" w:hAnsi="Cambria Math"/>
+                  <w:i/>
+                </w:rPr>
+              </m:ctrlPr>
+            </m:sSubPr>
+            <m:e>
+              <m:r>
+                <w:rPr>
+                  <w:rFonts w:ascii="Cambria Math" w:hAnsi="Cambria Math"/>
+                </w:rPr>
+                <m:t>P</m:t>
+              </m:r>
+            </m:e>
+            <m:sub>
+              <m:r>
+                <w:rPr>
+                  <w:rFonts w:ascii="Cambria Math" w:hAnsi="Cambria Math"/>
+                </w:rPr>
+                <m:t>erro</m:t>
+              </m:r>
+            </m:sub>
+          </m:sSub>
+          <m:r>
+            <w:rPr>
+              <w:rFonts w:ascii="Cambria Math" w:hAnsi="Cambria Math"/>
+            </w:rPr>
+            <m:t>=1-</m:t>
+          </m:r>
+          <m:nary>
+            <m:naryPr>
+              <m:chr m:val="∑"/>
+              <m:limLoc m:val="undOvr"/>
+              <m:ctrlPr>
+                <w:rPr>
+                  <w:rFonts w:ascii="Cambria Math" w:hAnsi="Cambria Math"/>
+                  <w:i/>
+                </w:rPr>
+              </m:ctrlPr>
+            </m:naryPr>
+            <m:sub>
+              <m:r>
+                <w:rPr>
+                  <w:rFonts w:ascii="Cambria Math" w:hAnsi="Cambria Math"/>
+                </w:rPr>
+                <m:t>i=0</m:t>
+              </m:r>
+            </m:sub>
+            <m:sup>
+              <m:f>
+                <m:fPr>
+                  <m:ctrlPr>
+                    <w:rPr>
+                      <w:rFonts w:ascii="Cambria Math" w:hAnsi="Cambria Math"/>
+                      <w:i/>
+                    </w:rPr>
+                  </m:ctrlPr>
+                </m:fPr>
+                <m:num>
+                  <m:r>
+                    <w:rPr>
+                      <w:rFonts w:ascii="Cambria Math" w:hAnsi="Cambria Math"/>
+                    </w:rPr>
+                    <m:t>k-1</m:t>
+                  </m:r>
+                </m:num>
+                <m:den>
+                  <m:r>
+                    <w:rPr>
+                      <w:rFonts w:ascii="Cambria Math" w:hAnsi="Cambria Math"/>
+                    </w:rPr>
+                    <m:t>2</m:t>
+                  </m:r>
+                </m:den>
+              </m:f>
+            </m:sup>
+            <m:e>
+              <m:d>
+                <m:dPr>
+                  <m:ctrlPr>
+                    <w:rPr>
+                      <w:rFonts w:ascii="Cambria Math" w:hAnsi="Cambria Math"/>
+                      <w:i/>
+                    </w:rPr>
+                  </m:ctrlPr>
+                </m:dPr>
+                <m:e>
+                  <m:m>
+                    <m:mPr>
+                      <m:mcs>
+                        <m:mc>
+                          <m:mcPr>
+                            <m:count m:val="1"/>
+                            <m:mcJc m:val="center"/>
+                          </m:mcPr>
+                        </m:mc>
+                      </m:mcs>
+                      <m:ctrlPr>
+                        <w:rPr>
+                          <w:rFonts w:ascii="Cambria Math" w:hAnsi="Cambria Math"/>
+                          <w:i/>
+                        </w:rPr>
+                      </m:ctrlPr>
+                    </m:mPr>
+                    <m:mr>
+                      <m:e>
+                        <m:r>
+                          <w:rPr>
+                            <w:rFonts w:ascii="Cambria Math" w:hAnsi="Cambria Math"/>
+                          </w:rPr>
+                          <m:t>k</m:t>
+                        </m:r>
+                      </m:e>
+                    </m:mr>
+                    <m:mr>
+                      <m:e>
+                        <m:r>
+                          <w:rPr>
+                            <w:rFonts w:ascii="Cambria Math" w:hAnsi="Cambria Math"/>
+                          </w:rPr>
+                          <m:t>i</m:t>
+                        </m:r>
+                      </m:e>
+                    </m:mr>
+                  </m:m>
+                </m:e>
+              </m:d>
+              <m:sSup>
+                <m:sSupPr>
+                  <m:ctrlPr>
+                    <w:rPr>
+                      <w:rFonts w:ascii="Cambria Math" w:hAnsi="Cambria Math"/>
+                      <w:i/>
+                    </w:rPr>
+                  </m:ctrlPr>
+                </m:sSupPr>
+                <m:e>
+                  <m:r>
+                    <w:rPr>
+                      <w:rFonts w:ascii="Cambria Math" w:hAnsi="Cambria Math"/>
+                    </w:rPr>
+                    <m:t>p</m:t>
+                  </m:r>
+                </m:e>
+                <m:sup>
+                  <m:r>
+                    <w:rPr>
+                      <w:rFonts w:ascii="Cambria Math" w:hAnsi="Cambria Math"/>
+                    </w:rPr>
+                    <m:t>i</m:t>
+                  </m:r>
+                </m:sup>
+              </m:sSup>
+              <m:sSup>
+                <m:sSupPr>
+                  <m:ctrlPr>
+                    <w:rPr>
+                      <w:rFonts w:ascii="Cambria Math" w:hAnsi="Cambria Math"/>
+                      <w:i/>
+                    </w:rPr>
+                  </m:ctrlPr>
+                </m:sSupPr>
+                <m:e>
+                  <m:r>
+                    <w:rPr>
+                      <w:rFonts w:ascii="Cambria Math" w:hAnsi="Cambria Math"/>
+                    </w:rPr>
+                    <m:t>(1-p)</m:t>
+                  </m:r>
+                </m:e>
+                <m:sup>
+                  <m:r>
+                    <w:rPr>
+                      <w:rFonts w:ascii="Cambria Math" w:hAnsi="Cambria Math"/>
+                    </w:rPr>
+                    <m:t>k-i</m:t>
+                  </m:r>
+                </m:sup>
+              </m:sSup>
+            </m:e>
+          </m:nary>
+        </m:oMath>
+      </m:oMathPara>
+    </w:p>
+    <w:p>
+      <w:pPr>
+        <w:rPr>
+          <w:szCs w:val="24"/>
+        </w:rPr>
+      </w:pPr>
+      <w:r>
+        <w:rPr>
+          <w:szCs w:val="24"/>
+        </w:rPr>
+        <w:tab/>
+      </w:r>
+    </w:p>
+    <w:p>
+      <w:pPr>
+        <w:ind w:firstLine="708"/>
+        <w:rPr>
+          <w:szCs w:val="24"/>
+        </w:rPr>
+      </w:pPr>
+      <w:r>
+        <w:rPr>
+          <w:szCs w:val="24"/>
+        </w:rPr>
+        <w:t xml:space="preserve">Onde </w:t>
+      </w:r>
+      <w:r>
+        <w:rPr>
+          <w:b/>
+          <w:bCs/>
+          <w:szCs w:val="24"/>
+        </w:rPr>
+        <w:t>k</w:t>
+      </w:r>
+      <w:r>
+        <w:rPr>
+          <w:szCs w:val="24"/>
+        </w:rPr>
+        <w:t xml:space="preserve"> é o índice associado à taxa do respectivo código de blocos.</w:t>
+      </w:r>
       <w:r>
         <w:rPr>
           <w:szCs w:val="24"/>
@@ -2625,10 +2720,1219 @@
       </w:r>
     </w:p>
     <w:p/>
+    <w:p>
+      <w:pPr>
+        <w:ind w:left="360" w:firstLine="348"/>
+        <w:jc w:val="both"/>
+      </w:pPr>
+      <w:r>
+        <w:rPr>
+          <w:noProof/>
+        </w:rPr>
+        <w:drawing>
+          <wp:anchor distT="0" distB="0" distL="114300" distR="114300" simplePos="0" relativeHeight="251658240" behindDoc="0" locked="0" layoutInCell="1" allowOverlap="1" wp14:anchorId="2609F269" wp14:editId="5AC1D03B">
+            <wp:simplePos x="0" y="0"/>
+            <wp:positionH relativeFrom="margin">
+              <wp:posOffset>185420</wp:posOffset>
+            </wp:positionH>
+            <wp:positionV relativeFrom="paragraph">
+              <wp:posOffset>976630</wp:posOffset>
+            </wp:positionV>
+            <wp:extent cx="5026025" cy="3970020"/>
+            <wp:effectExtent l="0" t="0" r="3175" b="0"/>
+            <wp:wrapTopAndBottom/>
+            <wp:docPr id="4" name="Imagem 4"/>
+            <wp:cNvGraphicFramePr>
+              <a:graphicFrameLocks xmlns:a="http://schemas.openxmlformats.org/drawingml/2006/main" noChangeAspect="1"/>
+            </wp:cNvGraphicFramePr>
+            <a:graphic xmlns:a="http://schemas.openxmlformats.org/drawingml/2006/main">
+              <a:graphicData uri="http://schemas.openxmlformats.org/drawingml/2006/picture">
+                <pic:pic xmlns:pic="http://schemas.openxmlformats.org/drawingml/2006/picture">
+                  <pic:nvPicPr>
+                    <pic:cNvPr id="0" name="Picture 3"/>
+                    <pic:cNvPicPr>
+                      <a:picLocks noChangeAspect="1" noChangeArrowheads="1"/>
+                    </pic:cNvPicPr>
+                  </pic:nvPicPr>
+                  <pic:blipFill>
+                    <a:blip r:embed="rId8">
+                      <a:extLst>
+                        <a:ext uri="{28A0092B-C50C-407E-A947-70E740481C1C}">
+                          <a14:useLocalDpi xmlns:a14="http://schemas.microsoft.com/office/drawing/2010/main" val="0"/>
+                        </a:ext>
+                      </a:extLst>
+                    </a:blip>
+                    <a:srcRect/>
+                    <a:stretch>
+                      <a:fillRect/>
+                    </a:stretch>
+                  </pic:blipFill>
+                  <pic:spPr bwMode="auto">
+                    <a:xfrm>
+                      <a:off x="0" y="0"/>
+                      <a:ext cx="5026025" cy="3970020"/>
+                    </a:xfrm>
+                    <a:prstGeom prst="rect">
+                      <a:avLst/>
+                    </a:prstGeom>
+                    <a:noFill/>
+                    <a:ln>
+                      <a:noFill/>
+                    </a:ln>
+                  </pic:spPr>
+                </pic:pic>
+              </a:graphicData>
+            </a:graphic>
+            <wp14:sizeRelH relativeFrom="margin">
+              <wp14:pctWidth>0</wp14:pctWidth>
+            </wp14:sizeRelH>
+            <wp14:sizeRelV relativeFrom="margin">
+              <wp14:pctHeight>0</wp14:pctHeight>
+            </wp14:sizeRelV>
+          </wp:anchor>
+        </w:drawing>
+      </w:r>
+      <w:r>
+        <w:rPr>
+          <w:noProof/>
+        </w:rPr>
+        <mc:AlternateContent>
+          <mc:Choice Requires="wps">
+            <w:drawing>
+              <wp:anchor distT="0" distB="0" distL="114300" distR="114300" simplePos="0" relativeHeight="251660288" behindDoc="0" locked="0" layoutInCell="1" allowOverlap="1" wp14:anchorId="6C83CACC" wp14:editId="38561DCB">
+                <wp:simplePos x="0" y="0"/>
+                <wp:positionH relativeFrom="column">
+                  <wp:posOffset>185420</wp:posOffset>
+                </wp:positionH>
+                <wp:positionV relativeFrom="paragraph">
+                  <wp:posOffset>5003800</wp:posOffset>
+                </wp:positionV>
+                <wp:extent cx="5026025" cy="635"/>
+                <wp:effectExtent l="0" t="0" r="0" b="0"/>
+                <wp:wrapTopAndBottom/>
+                <wp:docPr id="1" name="Caixa de Texto 1"/>
+                <wp:cNvGraphicFramePr/>
+                <a:graphic xmlns:a="http://schemas.openxmlformats.org/drawingml/2006/main">
+                  <a:graphicData uri="http://schemas.microsoft.com/office/word/2010/wordprocessingShape">
+                    <wps:wsp>
+                      <wps:cNvSpPr txBox="1"/>
+                      <wps:spPr>
+                        <a:xfrm>
+                          <a:off x="0" y="0"/>
+                          <a:ext cx="5026025" cy="635"/>
+                        </a:xfrm>
+                        <a:prstGeom prst="rect">
+                          <a:avLst/>
+                        </a:prstGeom>
+                        <a:solidFill>
+                          <a:prstClr val="white"/>
+                        </a:solidFill>
+                        <a:ln>
+                          <a:noFill/>
+                        </a:ln>
+                      </wps:spPr>
+                      <wps:txbx>
+                        <w:txbxContent>
+                          <w:p>
+                            <w:pPr>
+                              <w:pStyle w:val="Legenda"/>
+                              <w:jc w:val="center"/>
+                              <w:rPr>
+                                <w:b/>
+                                <w:bCs/>
+                                <w:noProof/>
+                                <w:color w:val="auto"/>
+                                <w:sz w:val="32"/>
+                                <w:szCs w:val="22"/>
+                              </w:rPr>
+                            </w:pPr>
+                            <w:r>
+                              <w:rPr>
+                                <w:b/>
+                                <w:bCs/>
+                                <w:color w:val="auto"/>
+                                <w:sz w:val="22"/>
+                                <w:szCs w:val="22"/>
+                              </w:rPr>
+                              <w:t xml:space="preserve">Figura </w:t>
+                            </w:r>
+                            <w:r>
+                              <w:rPr>
+                                <w:b/>
+                                <w:bCs/>
+                                <w:color w:val="auto"/>
+                                <w:sz w:val="22"/>
+                                <w:szCs w:val="22"/>
+                              </w:rPr>
+                              <w:fldChar w:fldCharType="begin"/>
+                            </w:r>
+                            <w:r>
+                              <w:rPr>
+                                <w:b/>
+                                <w:bCs/>
+                                <w:color w:val="auto"/>
+                                <w:sz w:val="22"/>
+                                <w:szCs w:val="22"/>
+                              </w:rPr>
+                              <w:instrText xml:space="preserve"> SEQ Figura \* ARABIC </w:instrText>
+                            </w:r>
+                            <w:r>
+                              <w:rPr>
+                                <w:b/>
+                                <w:bCs/>
+                                <w:color w:val="auto"/>
+                                <w:sz w:val="22"/>
+                                <w:szCs w:val="22"/>
+                              </w:rPr>
+                              <w:fldChar w:fldCharType="separate"/>
+                            </w:r>
+                            <w:r>
+                              <w:rPr>
+                                <w:b/>
+                                <w:bCs/>
+                                <w:noProof/>
+                                <w:color w:val="auto"/>
+                                <w:sz w:val="22"/>
+                                <w:szCs w:val="22"/>
+                              </w:rPr>
+                              <w:t>1</w:t>
+                            </w:r>
+                            <w:r>
+                              <w:rPr>
+                                <w:b/>
+                                <w:bCs/>
+                                <w:color w:val="auto"/>
+                                <w:sz w:val="22"/>
+                                <w:szCs w:val="22"/>
+                              </w:rPr>
+                              <w:fldChar w:fldCharType="end"/>
+                            </w:r>
+                            <w:r>
+                              <w:rPr>
+                                <w:b/>
+                                <w:bCs/>
+                                <w:color w:val="auto"/>
+                                <w:sz w:val="22"/>
+                                <w:szCs w:val="22"/>
+                              </w:rPr>
+                              <w:t xml:space="preserve"> - Gráfico para L = 1000 e configurações padrão de p</w:t>
+                            </w:r>
+                          </w:p>
+                        </w:txbxContent>
+                      </wps:txbx>
+                      <wps:bodyPr rot="0" spcFirstLastPara="0" vertOverflow="overflow" horzOverflow="overflow" vert="horz" wrap="square" lIns="0" tIns="0" rIns="0" bIns="0" numCol="1" spcCol="0" rtlCol="0" fromWordArt="0" anchor="t" anchorCtr="0" forceAA="0" compatLnSpc="1">
+                        <a:prstTxWarp prst="textNoShape">
+                          <a:avLst/>
+                        </a:prstTxWarp>
+                        <a:spAutoFit/>
+                      </wps:bodyPr>
+                    </wps:wsp>
+                  </a:graphicData>
+                </a:graphic>
+              </wp:anchor>
+            </w:drawing>
+          </mc:Choice>
+          <mc:Fallback>
+            <w:pict>
+              <v:shapetype w14:anchorId="6C83CACC" id="_x0000_t202" coordsize="21600,21600" o:spt="202" path="m,l,21600r21600,l21600,xe">
+                <v:stroke joinstyle="miter"/>
+                <v:path gradientshapeok="t" o:connecttype="rect"/>
+              </v:shapetype>
+              <v:shape id="Caixa de Texto 1" o:spid="_x0000_s1026" type="#_x0000_t202" style="position:absolute;left:0;text-align:left;margin-left:14.6pt;margin-top:394pt;width:395.75pt;height:.05pt;z-index:251660288;visibility:visible;mso-wrap-style:square;mso-wrap-distance-left:9pt;mso-wrap-distance-top:0;mso-wrap-distance-right:9pt;mso-wrap-distance-bottom:0;mso-position-horizontal:absolute;mso-position-horizontal-relative:text;mso-position-vertical:absolute;mso-position-vertical-relative:text;v-text-anchor:top" o:gfxdata="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" stroked="f">
+                <v:textbox style="mso-fit-shape-to-text:t" inset="0,0,0,0">
+                  <w:txbxContent>
+                    <w:p>
+                      <w:pPr>
+                        <w:pStyle w:val="Legenda"/>
+                        <w:jc w:val="center"/>
+                        <w:rPr>
+                          <w:b/>
+                          <w:bCs/>
+                          <w:noProof/>
+                          <w:color w:val="auto"/>
+                          <w:sz w:val="32"/>
+                          <w:szCs w:val="22"/>
+                        </w:rPr>
+                      </w:pPr>
+                      <w:r>
+                        <w:rPr>
+                          <w:b/>
+                          <w:bCs/>
+                          <w:color w:val="auto"/>
+                          <w:sz w:val="22"/>
+                          <w:szCs w:val="22"/>
+                        </w:rPr>
+                        <w:t xml:space="preserve">Figura </w:t>
+                      </w:r>
+                      <w:r>
+                        <w:rPr>
+                          <w:b/>
+                          <w:bCs/>
+                          <w:color w:val="auto"/>
+                          <w:sz w:val="22"/>
+                          <w:szCs w:val="22"/>
+                        </w:rPr>
+                        <w:fldChar w:fldCharType="begin"/>
+                      </w:r>
+                      <w:r>
+                        <w:rPr>
+                          <w:b/>
+                          <w:bCs/>
+                          <w:color w:val="auto"/>
+                          <w:sz w:val="22"/>
+                          <w:szCs w:val="22"/>
+                        </w:rPr>
+                        <w:instrText xml:space="preserve"> SEQ Figura \* ARABIC </w:instrText>
+                      </w:r>
+                      <w:r>
+                        <w:rPr>
+                          <w:b/>
+                          <w:bCs/>
+                          <w:color w:val="auto"/>
+                          <w:sz w:val="22"/>
+                          <w:szCs w:val="22"/>
+                        </w:rPr>
+                        <w:fldChar w:fldCharType="separate"/>
+                      </w:r>
+                      <w:r>
+                        <w:rPr>
+                          <w:b/>
+                          <w:bCs/>
+                          <w:noProof/>
+                          <w:color w:val="auto"/>
+                          <w:sz w:val="22"/>
+                          <w:szCs w:val="22"/>
+                        </w:rPr>
+                        <w:t>1</w:t>
+                      </w:r>
+                      <w:r>
+                        <w:rPr>
+                          <w:b/>
+                          <w:bCs/>
+                          <w:color w:val="auto"/>
+                          <w:sz w:val="22"/>
+                          <w:szCs w:val="22"/>
+                        </w:rPr>
+                        <w:fldChar w:fldCharType="end"/>
+                      </w:r>
+                      <w:r>
+                        <w:rPr>
+                          <w:b/>
+                          <w:bCs/>
+                          <w:color w:val="auto"/>
+                          <w:sz w:val="22"/>
+                          <w:szCs w:val="22"/>
+                        </w:rPr>
+                        <w:t xml:space="preserve"> - Gráfico para L = 1000 e configurações padrão de p</w:t>
+                      </w:r>
+                    </w:p>
+                  </w:txbxContent>
+                </v:textbox>
+                <w10:wrap type="topAndBottom"/>
+              </v:shape>
+            </w:pict>
+          </mc:Fallback>
+        </mc:AlternateContent>
+      </w:r>
+      <w:r>
+        <w:t xml:space="preserve">Foi-se, então, simulados os códigos, tendo os 4 parâmetros definidos de probabilidade de transição do canal binário simétrico. </w:t>
+      </w:r>
+      <w:r>
+        <w:t>Em princípio</w:t>
+      </w:r>
+      <w:r>
+        <w:t xml:space="preserve">, se utilizou um valor de </w:t>
+      </w:r>
+      <w:r>
+        <w:rPr>
+          <w:b/>
+          <w:bCs/>
+        </w:rPr>
+        <w:t>L</w:t>
+      </w:r>
+      <w:r>
+        <w:t xml:space="preserve"> tamanho de blocos igual a 1000 (mínimo recomendado).</w:t>
+      </w:r>
+      <w:r>
+        <w:t xml:space="preserve"> A Figura 1 apresenta o gráfico resultante para as configurações supracitadas.</w:t>
+      </w:r>
+    </w:p>
+    <w:p>
+      <w:pPr>
+        <w:jc w:val="both"/>
+      </w:pPr>
+      <w:r>
+        <w:tab/>
+        <w:t xml:space="preserve">Percebe-se um desvio relativo maior dos pontos do terceiro código (aqui denominado de código de “transmissão”). Sendo assim, foram alterados alguns parâmetros, de forma a se verificar o comportamento dos códigos corretores e se obter um gráfico estendido. Desta forma, optou-se por adicionar mais valores </w:t>
+      </w:r>
+      <w:r>
+        <w:t xml:space="preserve">possíveis </w:t>
+      </w:r>
+      <w:r>
+        <w:t xml:space="preserve">de </w:t>
+      </w:r>
+      <w:r>
+        <w:rPr>
+          <w:b/>
+          <w:bCs/>
+        </w:rPr>
+        <w:t>p</w:t>
+      </w:r>
+      <w:r>
+        <w:t xml:space="preserve">, ajustando-o para um vetor </w:t>
+      </w:r>
+      <w:r>
+        <w:t xml:space="preserve">de 0 até 1 </w:t>
+      </w:r>
+      <w:r>
+        <w:t>com espaçamento de 0,</w:t>
+      </w:r>
+      <w:r>
+        <w:t>05.</w:t>
+      </w:r>
+      <w:r>
+        <w:t xml:space="preserve"> A Figura 2 a seguir apresenta o resultado. Verifica-se um padrão similar à etapa anterior, com os pontos do código de repetição se adequando mais à curva teórica.</w:t>
+      </w:r>
+    </w:p>
+    <w:p>
+      <w:pPr>
+        <w:jc w:val="both"/>
+      </w:pPr>
+    </w:p>
+    <w:p>
+      <w:pPr>
+        <w:jc w:val="both"/>
+      </w:pPr>
+      <w:r>
+        <w:rPr>
+          <w:noProof/>
+        </w:rPr>
+        <w:lastRenderedPageBreak/>
+        <w:drawing>
+          <wp:anchor distT="0" distB="0" distL="114300" distR="114300" simplePos="0" relativeHeight="251664384" behindDoc="0" locked="0" layoutInCell="1" allowOverlap="1" wp14:anchorId="3D63C21D" wp14:editId="1D8DE0F1">
+            <wp:simplePos x="0" y="0"/>
+            <wp:positionH relativeFrom="margin">
+              <wp:posOffset>234950</wp:posOffset>
+            </wp:positionH>
+            <wp:positionV relativeFrom="paragraph">
+              <wp:posOffset>4883785</wp:posOffset>
+            </wp:positionV>
+            <wp:extent cx="4911090" cy="3558540"/>
+            <wp:effectExtent l="0" t="0" r="3810" b="3810"/>
+            <wp:wrapTopAndBottom/>
+            <wp:docPr id="7" name="Imagem 7"/>
+            <wp:cNvGraphicFramePr>
+              <a:graphicFrameLocks xmlns:a="http://schemas.openxmlformats.org/drawingml/2006/main" noChangeAspect="1"/>
+            </wp:cNvGraphicFramePr>
+            <a:graphic xmlns:a="http://schemas.openxmlformats.org/drawingml/2006/main">
+              <a:graphicData uri="http://schemas.openxmlformats.org/drawingml/2006/picture">
+                <pic:pic xmlns:pic="http://schemas.openxmlformats.org/drawingml/2006/picture">
+                  <pic:nvPicPr>
+                    <pic:cNvPr id="0" name="Picture 5"/>
+                    <pic:cNvPicPr>
+                      <a:picLocks noChangeAspect="1" noChangeArrowheads="1"/>
+                    </pic:cNvPicPr>
+                  </pic:nvPicPr>
+                  <pic:blipFill>
+                    <a:blip r:embed="rId9">
+                      <a:extLst>
+                        <a:ext uri="{28A0092B-C50C-407E-A947-70E740481C1C}">
+                          <a14:useLocalDpi xmlns:a14="http://schemas.microsoft.com/office/drawing/2010/main" val="0"/>
+                        </a:ext>
+                      </a:extLst>
+                    </a:blip>
+                    <a:srcRect/>
+                    <a:stretch>
+                      <a:fillRect/>
+                    </a:stretch>
+                  </pic:blipFill>
+                  <pic:spPr bwMode="auto">
+                    <a:xfrm>
+                      <a:off x="0" y="0"/>
+                      <a:ext cx="4911090" cy="3558540"/>
+                    </a:xfrm>
+                    <a:prstGeom prst="rect">
+                      <a:avLst/>
+                    </a:prstGeom>
+                    <a:noFill/>
+                    <a:ln>
+                      <a:noFill/>
+                    </a:ln>
+                  </pic:spPr>
+                </pic:pic>
+              </a:graphicData>
+            </a:graphic>
+            <wp14:sizeRelH relativeFrom="margin">
+              <wp14:pctWidth>0</wp14:pctWidth>
+            </wp14:sizeRelH>
+            <wp14:sizeRelV relativeFrom="margin">
+              <wp14:pctHeight>0</wp14:pctHeight>
+            </wp14:sizeRelV>
+          </wp:anchor>
+        </w:drawing>
+      </w:r>
+      <w:r>
+        <w:rPr>
+          <w:noProof/>
+        </w:rPr>
+        <mc:AlternateContent>
+          <mc:Choice Requires="wps">
+            <w:drawing>
+              <wp:anchor distT="0" distB="0" distL="114300" distR="114300" simplePos="0" relativeHeight="251666432" behindDoc="0" locked="0" layoutInCell="1" allowOverlap="1" wp14:anchorId="3841BEC4" wp14:editId="01E283C2">
+                <wp:simplePos x="0" y="0"/>
+                <wp:positionH relativeFrom="column">
+                  <wp:posOffset>234950</wp:posOffset>
+                </wp:positionH>
+                <wp:positionV relativeFrom="paragraph">
+                  <wp:posOffset>8499475</wp:posOffset>
+                </wp:positionV>
+                <wp:extent cx="4911090" cy="635"/>
+                <wp:effectExtent l="0" t="0" r="0" b="0"/>
+                <wp:wrapTopAndBottom/>
+                <wp:docPr id="8" name="Caixa de Texto 8"/>
+                <wp:cNvGraphicFramePr/>
+                <a:graphic xmlns:a="http://schemas.openxmlformats.org/drawingml/2006/main">
+                  <a:graphicData uri="http://schemas.microsoft.com/office/word/2010/wordprocessingShape">
+                    <wps:wsp>
+                      <wps:cNvSpPr txBox="1"/>
+                      <wps:spPr>
+                        <a:xfrm>
+                          <a:off x="0" y="0"/>
+                          <a:ext cx="4911090" cy="635"/>
+                        </a:xfrm>
+                        <a:prstGeom prst="rect">
+                          <a:avLst/>
+                        </a:prstGeom>
+                        <a:solidFill>
+                          <a:prstClr val="white"/>
+                        </a:solidFill>
+                        <a:ln>
+                          <a:noFill/>
+                        </a:ln>
+                      </wps:spPr>
+                      <wps:txbx>
+                        <w:txbxContent>
+                          <w:p>
+                            <w:pPr>
+                              <w:pStyle w:val="Legenda"/>
+                              <w:jc w:val="center"/>
+                              <w:rPr>
+                                <w:b/>
+                                <w:bCs/>
+                                <w:noProof/>
+                                <w:color w:val="auto"/>
+                                <w:sz w:val="32"/>
+                                <w:szCs w:val="22"/>
+                              </w:rPr>
+                            </w:pPr>
+                            <w:r>
+                              <w:rPr>
+                                <w:b/>
+                                <w:bCs/>
+                                <w:color w:val="auto"/>
+                                <w:sz w:val="22"/>
+                                <w:szCs w:val="22"/>
+                              </w:rPr>
+                              <w:t xml:space="preserve">Figura </w:t>
+                            </w:r>
+                            <w:r>
+                              <w:rPr>
+                                <w:b/>
+                                <w:bCs/>
+                                <w:color w:val="auto"/>
+                                <w:sz w:val="22"/>
+                                <w:szCs w:val="22"/>
+                              </w:rPr>
+                              <w:fldChar w:fldCharType="begin"/>
+                            </w:r>
+                            <w:r>
+                              <w:rPr>
+                                <w:b/>
+                                <w:bCs/>
+                                <w:color w:val="auto"/>
+                                <w:sz w:val="22"/>
+                                <w:szCs w:val="22"/>
+                              </w:rPr>
+                              <w:instrText xml:space="preserve"> SEQ Figura \* ARABIC </w:instrText>
+                            </w:r>
+                            <w:r>
+                              <w:rPr>
+                                <w:b/>
+                                <w:bCs/>
+                                <w:color w:val="auto"/>
+                                <w:sz w:val="22"/>
+                                <w:szCs w:val="22"/>
+                              </w:rPr>
+                              <w:fldChar w:fldCharType="separate"/>
+                            </w:r>
+                            <w:r>
+                              <w:rPr>
+                                <w:b/>
+                                <w:bCs/>
+                                <w:noProof/>
+                                <w:color w:val="auto"/>
+                                <w:sz w:val="22"/>
+                                <w:szCs w:val="22"/>
+                              </w:rPr>
+                              <w:t>2</w:t>
+                            </w:r>
+                            <w:r>
+                              <w:rPr>
+                                <w:b/>
+                                <w:bCs/>
+                                <w:color w:val="auto"/>
+                                <w:sz w:val="22"/>
+                                <w:szCs w:val="22"/>
+                              </w:rPr>
+                              <w:fldChar w:fldCharType="end"/>
+                            </w:r>
+                            <w:r>
+                              <w:rPr>
+                                <w:b/>
+                                <w:bCs/>
+                                <w:color w:val="auto"/>
+                                <w:sz w:val="22"/>
+                                <w:szCs w:val="22"/>
+                              </w:rPr>
+                              <w:t xml:space="preserve"> - Gráfico para L = 10.000 e configurações estendidas de p</w:t>
+                            </w:r>
+                          </w:p>
+                        </w:txbxContent>
+                      </wps:txbx>
+                      <wps:bodyPr rot="0" spcFirstLastPara="0" vertOverflow="overflow" horzOverflow="overflow" vert="horz" wrap="square" lIns="0" tIns="0" rIns="0" bIns="0" numCol="1" spcCol="0" rtlCol="0" fromWordArt="0" anchor="t" anchorCtr="0" forceAA="0" compatLnSpc="1">
+                        <a:prstTxWarp prst="textNoShape">
+                          <a:avLst/>
+                        </a:prstTxWarp>
+                        <a:spAutoFit/>
+                      </wps:bodyPr>
+                    </wps:wsp>
+                  </a:graphicData>
+                </a:graphic>
+              </wp:anchor>
+            </w:drawing>
+          </mc:Choice>
+          <mc:Fallback>
+            <w:pict>
+              <v:shape w14:anchorId="3841BEC4" id="Caixa de Texto 8" o:spid="_x0000_s1027" type="#_x0000_t202" style="position:absolute;left:0;text-align:left;margin-left:18.5pt;margin-top:669.25pt;width:386.7pt;height:.05pt;z-index:251666432;visibility:visible;mso-wrap-style:square;mso-wrap-distance-left:9pt;mso-wrap-distance-top:0;mso-wrap-distance-right:9pt;mso-wrap-distance-bottom:0;mso-position-horizontal:absolute;mso-position-horizontal-relative:text;mso-position-vertical:absolute;mso-position-vertical-relative:text;v-text-anchor:top" o:gfxdata="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" stroked="f">
+                <v:textbox style="mso-fit-shape-to-text:t" inset="0,0,0,0">
+                  <w:txbxContent>
+                    <w:p>
+                      <w:pPr>
+                        <w:pStyle w:val="Legenda"/>
+                        <w:jc w:val="center"/>
+                        <w:rPr>
+                          <w:b/>
+                          <w:bCs/>
+                          <w:noProof/>
+                          <w:color w:val="auto"/>
+                          <w:sz w:val="32"/>
+                          <w:szCs w:val="22"/>
+                        </w:rPr>
+                      </w:pPr>
+                      <w:r>
+                        <w:rPr>
+                          <w:b/>
+                          <w:bCs/>
+                          <w:color w:val="auto"/>
+                          <w:sz w:val="22"/>
+                          <w:szCs w:val="22"/>
+                        </w:rPr>
+                        <w:t xml:space="preserve">Figura </w:t>
+                      </w:r>
+                      <w:r>
+                        <w:rPr>
+                          <w:b/>
+                          <w:bCs/>
+                          <w:color w:val="auto"/>
+                          <w:sz w:val="22"/>
+                          <w:szCs w:val="22"/>
+                        </w:rPr>
+                        <w:fldChar w:fldCharType="begin"/>
+                      </w:r>
+                      <w:r>
+                        <w:rPr>
+                          <w:b/>
+                          <w:bCs/>
+                          <w:color w:val="auto"/>
+                          <w:sz w:val="22"/>
+                          <w:szCs w:val="22"/>
+                        </w:rPr>
+                        <w:instrText xml:space="preserve"> SEQ Figura \* ARABIC </w:instrText>
+                      </w:r>
+                      <w:r>
+                        <w:rPr>
+                          <w:b/>
+                          <w:bCs/>
+                          <w:color w:val="auto"/>
+                          <w:sz w:val="22"/>
+                          <w:szCs w:val="22"/>
+                        </w:rPr>
+                        <w:fldChar w:fldCharType="separate"/>
+                      </w:r>
+                      <w:r>
+                        <w:rPr>
+                          <w:b/>
+                          <w:bCs/>
+                          <w:noProof/>
+                          <w:color w:val="auto"/>
+                          <w:sz w:val="22"/>
+                          <w:szCs w:val="22"/>
+                        </w:rPr>
+                        <w:t>2</w:t>
+                      </w:r>
+                      <w:r>
+                        <w:rPr>
+                          <w:b/>
+                          <w:bCs/>
+                          <w:color w:val="auto"/>
+                          <w:sz w:val="22"/>
+                          <w:szCs w:val="22"/>
+                        </w:rPr>
+                        <w:fldChar w:fldCharType="end"/>
+                      </w:r>
+                      <w:r>
+                        <w:rPr>
+                          <w:b/>
+                          <w:bCs/>
+                          <w:color w:val="auto"/>
+                          <w:sz w:val="22"/>
+                          <w:szCs w:val="22"/>
+                        </w:rPr>
+                        <w:t xml:space="preserve"> - Gráfico para L = 10.000 e configurações estendidas de p</w:t>
+                      </w:r>
+                    </w:p>
+                  </w:txbxContent>
+                </v:textbox>
+                <w10:wrap type="topAndBottom"/>
+              </v:shape>
+            </w:pict>
+          </mc:Fallback>
+        </mc:AlternateContent>
+      </w:r>
+      <w:r>
+        <w:rPr>
+          <w:noProof/>
+        </w:rPr>
+        <mc:AlternateContent>
+          <mc:Choice Requires="wps">
+            <w:drawing>
+              <wp:anchor distT="0" distB="0" distL="114300" distR="114300" simplePos="0" relativeHeight="251663360" behindDoc="0" locked="0" layoutInCell="1" allowOverlap="1" wp14:anchorId="6BECFB94" wp14:editId="1E986F3D">
+                <wp:simplePos x="0" y="0"/>
+                <wp:positionH relativeFrom="column">
+                  <wp:posOffset>137795</wp:posOffset>
+                </wp:positionH>
+                <wp:positionV relativeFrom="paragraph">
+                  <wp:posOffset>3912870</wp:posOffset>
+                </wp:positionV>
+                <wp:extent cx="5121275" cy="635"/>
+                <wp:effectExtent l="0" t="0" r="0" b="0"/>
+                <wp:wrapTopAndBottom/>
+                <wp:docPr id="6" name="Caixa de Texto 6"/>
+                <wp:cNvGraphicFramePr/>
+                <a:graphic xmlns:a="http://schemas.openxmlformats.org/drawingml/2006/main">
+                  <a:graphicData uri="http://schemas.microsoft.com/office/word/2010/wordprocessingShape">
+                    <wps:wsp>
+                      <wps:cNvSpPr txBox="1"/>
+                      <wps:spPr>
+                        <a:xfrm>
+                          <a:off x="0" y="0"/>
+                          <a:ext cx="5121275" cy="635"/>
+                        </a:xfrm>
+                        <a:prstGeom prst="rect">
+                          <a:avLst/>
+                        </a:prstGeom>
+                        <a:solidFill>
+                          <a:prstClr val="white"/>
+                        </a:solidFill>
+                        <a:ln>
+                          <a:noFill/>
+                        </a:ln>
+                      </wps:spPr>
+                      <wps:txbx>
+                        <w:txbxContent>
+                          <w:p>
+                            <w:pPr>
+                              <w:pStyle w:val="Legenda"/>
+                              <w:jc w:val="center"/>
+                              <w:rPr>
+                                <w:b/>
+                                <w:bCs/>
+                                <w:noProof/>
+                                <w:color w:val="auto"/>
+                                <w:sz w:val="32"/>
+                                <w:szCs w:val="22"/>
+                              </w:rPr>
+                            </w:pPr>
+                            <w:r>
+                              <w:rPr>
+                                <w:b/>
+                                <w:bCs/>
+                                <w:color w:val="auto"/>
+                                <w:sz w:val="22"/>
+                                <w:szCs w:val="22"/>
+                              </w:rPr>
+                              <w:t xml:space="preserve">Figura </w:t>
+                            </w:r>
+                            <w:r>
+                              <w:rPr>
+                                <w:b/>
+                                <w:bCs/>
+                                <w:color w:val="auto"/>
+                                <w:sz w:val="22"/>
+                                <w:szCs w:val="22"/>
+                              </w:rPr>
+                              <w:fldChar w:fldCharType="begin"/>
+                            </w:r>
+                            <w:r>
+                              <w:rPr>
+                                <w:b/>
+                                <w:bCs/>
+                                <w:color w:val="auto"/>
+                                <w:sz w:val="22"/>
+                                <w:szCs w:val="22"/>
+                              </w:rPr>
+                              <w:instrText xml:space="preserve"> SEQ Figura \* ARABIC </w:instrText>
+                            </w:r>
+                            <w:r>
+                              <w:rPr>
+                                <w:b/>
+                                <w:bCs/>
+                                <w:color w:val="auto"/>
+                                <w:sz w:val="22"/>
+                                <w:szCs w:val="22"/>
+                              </w:rPr>
+                              <w:fldChar w:fldCharType="separate"/>
+                            </w:r>
+                            <w:r>
+                              <w:rPr>
+                                <w:b/>
+                                <w:bCs/>
+                                <w:noProof/>
+                                <w:color w:val="auto"/>
+                                <w:sz w:val="22"/>
+                                <w:szCs w:val="22"/>
+                              </w:rPr>
+                              <w:t>3</w:t>
+                            </w:r>
+                            <w:r>
+                              <w:rPr>
+                                <w:b/>
+                                <w:bCs/>
+                                <w:color w:val="auto"/>
+                                <w:sz w:val="22"/>
+                                <w:szCs w:val="22"/>
+                              </w:rPr>
+                              <w:fldChar w:fldCharType="end"/>
+                            </w:r>
+                            <w:r>
+                              <w:rPr>
+                                <w:b/>
+                                <w:bCs/>
+                                <w:color w:val="auto"/>
+                                <w:sz w:val="22"/>
+                                <w:szCs w:val="22"/>
+                              </w:rPr>
+                              <w:t xml:space="preserve"> - Gráfico para L = 1000 e configurações estendidas de p</w:t>
+                            </w:r>
+                          </w:p>
+                        </w:txbxContent>
+                      </wps:txbx>
+                      <wps:bodyPr rot="0" spcFirstLastPara="0" vertOverflow="overflow" horzOverflow="overflow" vert="horz" wrap="square" lIns="0" tIns="0" rIns="0" bIns="0" numCol="1" spcCol="0" rtlCol="0" fromWordArt="0" anchor="t" anchorCtr="0" forceAA="0" compatLnSpc="1">
+                        <a:prstTxWarp prst="textNoShape">
+                          <a:avLst/>
+                        </a:prstTxWarp>
+                        <a:spAutoFit/>
+                      </wps:bodyPr>
+                    </wps:wsp>
+                  </a:graphicData>
+                </a:graphic>
+              </wp:anchor>
+            </w:drawing>
+          </mc:Choice>
+          <mc:Fallback>
+            <w:pict>
+              <v:shape w14:anchorId="6BECFB94" id="Caixa de Texto 6" o:spid="_x0000_s1028" type="#_x0000_t202" style="position:absolute;left:0;text-align:left;margin-left:10.85pt;margin-top:308.1pt;width:403.25pt;height:.05pt;z-index:251663360;visibility:visible;mso-wrap-style:square;mso-wrap-distance-left:9pt;mso-wrap-distance-top:0;mso-wrap-distance-right:9pt;mso-wrap-distance-bottom:0;mso-position-horizontal:absolute;mso-position-horizontal-relative:text;mso-position-vertical:absolute;mso-position-vertical-relative:text;v-text-anchor:top" o:gfxdata="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" stroked="f">
+                <v:textbox style="mso-fit-shape-to-text:t" inset="0,0,0,0">
+                  <w:txbxContent>
+                    <w:p>
+                      <w:pPr>
+                        <w:pStyle w:val="Legenda"/>
+                        <w:jc w:val="center"/>
+                        <w:rPr>
+                          <w:b/>
+                          <w:bCs/>
+                          <w:noProof/>
+                          <w:color w:val="auto"/>
+                          <w:sz w:val="32"/>
+                          <w:szCs w:val="22"/>
+                        </w:rPr>
+                      </w:pPr>
+                      <w:r>
+                        <w:rPr>
+                          <w:b/>
+                          <w:bCs/>
+                          <w:color w:val="auto"/>
+                          <w:sz w:val="22"/>
+                          <w:szCs w:val="22"/>
+                        </w:rPr>
+                        <w:t xml:space="preserve">Figura </w:t>
+                      </w:r>
+                      <w:r>
+                        <w:rPr>
+                          <w:b/>
+                          <w:bCs/>
+                          <w:color w:val="auto"/>
+                          <w:sz w:val="22"/>
+                          <w:szCs w:val="22"/>
+                        </w:rPr>
+                        <w:fldChar w:fldCharType="begin"/>
+                      </w:r>
+                      <w:r>
+                        <w:rPr>
+                          <w:b/>
+                          <w:bCs/>
+                          <w:color w:val="auto"/>
+                          <w:sz w:val="22"/>
+                          <w:szCs w:val="22"/>
+                        </w:rPr>
+                        <w:instrText xml:space="preserve"> SEQ Figura \* ARABIC </w:instrText>
+                      </w:r>
+                      <w:r>
+                        <w:rPr>
+                          <w:b/>
+                          <w:bCs/>
+                          <w:color w:val="auto"/>
+                          <w:sz w:val="22"/>
+                          <w:szCs w:val="22"/>
+                        </w:rPr>
+                        <w:fldChar w:fldCharType="separate"/>
+                      </w:r>
+                      <w:r>
+                        <w:rPr>
+                          <w:b/>
+                          <w:bCs/>
+                          <w:noProof/>
+                          <w:color w:val="auto"/>
+                          <w:sz w:val="22"/>
+                          <w:szCs w:val="22"/>
+                        </w:rPr>
+                        <w:t>3</w:t>
+                      </w:r>
+                      <w:r>
+                        <w:rPr>
+                          <w:b/>
+                          <w:bCs/>
+                          <w:color w:val="auto"/>
+                          <w:sz w:val="22"/>
+                          <w:szCs w:val="22"/>
+                        </w:rPr>
+                        <w:fldChar w:fldCharType="end"/>
+                      </w:r>
+                      <w:r>
+                        <w:rPr>
+                          <w:b/>
+                          <w:bCs/>
+                          <w:color w:val="auto"/>
+                          <w:sz w:val="22"/>
+                          <w:szCs w:val="22"/>
+                        </w:rPr>
+                        <w:t xml:space="preserve"> - Gráfico para L = 1000 e configurações estendidas de p</w:t>
+                      </w:r>
+                    </w:p>
+                  </w:txbxContent>
+                </v:textbox>
+                <w10:wrap type="topAndBottom"/>
+              </v:shape>
+            </w:pict>
+          </mc:Fallback>
+        </mc:AlternateContent>
+      </w:r>
+      <w:r>
+        <w:rPr>
+          <w:noProof/>
+        </w:rPr>
+        <w:drawing>
+          <wp:anchor distT="0" distB="0" distL="114300" distR="114300" simplePos="0" relativeHeight="251661312" behindDoc="0" locked="0" layoutInCell="1" allowOverlap="1" wp14:anchorId="5AB2D2B5" wp14:editId="122FF672">
+            <wp:simplePos x="0" y="0"/>
+            <wp:positionH relativeFrom="margin">
+              <wp:align>center</wp:align>
+            </wp:positionH>
+            <wp:positionV relativeFrom="paragraph">
+              <wp:posOffset>144780</wp:posOffset>
+            </wp:positionV>
+            <wp:extent cx="5121275" cy="3710940"/>
+            <wp:effectExtent l="0" t="0" r="3175" b="3810"/>
+            <wp:wrapTopAndBottom/>
+            <wp:docPr id="5" name="Imagem 5"/>
+            <wp:cNvGraphicFramePr>
+              <a:graphicFrameLocks xmlns:a="http://schemas.openxmlformats.org/drawingml/2006/main" noChangeAspect="1"/>
+            </wp:cNvGraphicFramePr>
+            <a:graphic xmlns:a="http://schemas.openxmlformats.org/drawingml/2006/main">
+              <a:graphicData uri="http://schemas.openxmlformats.org/drawingml/2006/picture">
+                <pic:pic xmlns:pic="http://schemas.openxmlformats.org/drawingml/2006/picture">
+                  <pic:nvPicPr>
+                    <pic:cNvPr id="0" name="Picture 4"/>
+                    <pic:cNvPicPr>
+                      <a:picLocks noChangeAspect="1" noChangeArrowheads="1"/>
+                    </pic:cNvPicPr>
+                  </pic:nvPicPr>
+                  <pic:blipFill>
+                    <a:blip r:embed="rId10">
+                      <a:extLst>
+                        <a:ext uri="{28A0092B-C50C-407E-A947-70E740481C1C}">
+                          <a14:useLocalDpi xmlns:a14="http://schemas.microsoft.com/office/drawing/2010/main" val="0"/>
+                        </a:ext>
+                      </a:extLst>
+                    </a:blip>
+                    <a:srcRect/>
+                    <a:stretch>
+                      <a:fillRect/>
+                    </a:stretch>
+                  </pic:blipFill>
+                  <pic:spPr bwMode="auto">
+                    <a:xfrm>
+                      <a:off x="0" y="0"/>
+                      <a:ext cx="5121275" cy="3710940"/>
+                    </a:xfrm>
+                    <a:prstGeom prst="rect">
+                      <a:avLst/>
+                    </a:prstGeom>
+                    <a:noFill/>
+                    <a:ln>
+                      <a:noFill/>
+                    </a:ln>
+                  </pic:spPr>
+                </pic:pic>
+              </a:graphicData>
+            </a:graphic>
+            <wp14:sizeRelH relativeFrom="margin">
+              <wp14:pctWidth>0</wp14:pctWidth>
+            </wp14:sizeRelH>
+            <wp14:sizeRelV relativeFrom="margin">
+              <wp14:pctHeight>0</wp14:pctHeight>
+            </wp14:sizeRelV>
+          </wp:anchor>
+        </w:drawing>
+      </w:r>
+      <w:r>
+        <w:tab/>
+        <w:t xml:space="preserve">Finalmente, se elevou o valor do tamanho de blocos </w:t>
+      </w:r>
+      <w:r>
+        <w:rPr>
+          <w:b/>
+          <w:bCs/>
+        </w:rPr>
+        <w:t>L</w:t>
+      </w:r>
+      <w:r>
+        <w:t xml:space="preserve"> para 10.000. </w:t>
+      </w:r>
+      <w:r>
+        <w:t>O que fez com que os pontos se adequassem melhor às curvas teóricas. A Figura 3 apresenta o gráfico para tal parte.</w:t>
+      </w:r>
+    </w:p>
+    <w:p>
+      <w:pPr>
+        <w:pStyle w:val="Ttulo1"/>
+        <w:numPr>
+          <w:ilvl w:val="0"/>
+          <w:numId w:val="1"/>
+        </w:numPr>
+      </w:pPr>
+      <w:r>
+        <w:lastRenderedPageBreak/>
+        <w:t>Conclusões</w:t>
+      </w:r>
+    </w:p>
     <w:p/>
+    <w:p>
+      <w:pPr>
+        <w:ind w:firstLine="360"/>
+      </w:pPr>
+      <w:r>
+        <w:t>Com o experimento realizado é possível identificar que:</w:t>
+      </w:r>
+    </w:p>
+    <w:p>
+      <w:pPr>
+        <w:pStyle w:val="PargrafodaLista"/>
+        <w:numPr>
+          <w:ilvl w:val="0"/>
+          <w:numId w:val="5"/>
+        </w:numPr>
+        <w:jc w:val="both"/>
+      </w:pPr>
+      <w:r>
+        <w:t>Para a taxa 1/7, o código de repetição</w:t>
+      </w:r>
+      <w:r>
+        <w:t>, promove repetições dos bits transmitidos</w:t>
+      </w:r>
+      <w:r>
+        <w:t>, sendo o com menor probabilidade de erro em relação aos demais códigos (</w:t>
+      </w:r>
+      <w:r>
+        <w:t xml:space="preserve">e </w:t>
+      </w:r>
+      <w:r>
+        <w:t>pontos simulados se adequam mais à curva teórica)</w:t>
+      </w:r>
+      <w:r>
+        <w:t>;</w:t>
+      </w:r>
+      <w:r>
+        <w:t xml:space="preserve"> </w:t>
+      </w:r>
+    </w:p>
+    <w:p>
+      <w:pPr>
+        <w:pStyle w:val="PargrafodaLista"/>
+        <w:numPr>
+          <w:ilvl w:val="0"/>
+          <w:numId w:val="5"/>
+        </w:numPr>
+        <w:jc w:val="both"/>
+      </w:pPr>
+      <w:r>
+        <w:t>Para a taxa 4/7, o código de Hamming, há menor redundância</w:t>
+      </w:r>
+      <w:r>
+        <w:t xml:space="preserve"> em comparação ao anterior</w:t>
+      </w:r>
+      <w:r>
+        <w:t>, o que faz com que a correção de bits seja menos eficaz n</w:t>
+      </w:r>
+      <w:r>
+        <w:t>o tocante à tentativa de redução d</w:t>
+      </w:r>
+      <w:r>
+        <w:t>a probabilidade de erro;</w:t>
+      </w:r>
+    </w:p>
+    <w:p>
+      <w:pPr>
+        <w:pStyle w:val="PargrafodaLista"/>
+        <w:numPr>
+          <w:ilvl w:val="0"/>
+          <w:numId w:val="5"/>
+        </w:numPr>
+        <w:jc w:val="both"/>
+      </w:pPr>
+      <w:r>
+        <w:t>Para a taxa 7/7, o código de “transmissão”, a própria mensagem recebida é a final, sem qualquer tipo de decodificação específica para tal, o que faz com que a probabilidade de erros seja significativamente elevada em comparação aos outros códigos.</w:t>
+      </w:r>
+    </w:p>
+    <w:p>
+      <w:pPr>
+        <w:ind w:firstLine="360"/>
+        <w:jc w:val="both"/>
+      </w:pPr>
+      <w:r>
+        <w:t>Verificou-se que</w:t>
+      </w:r>
+      <w:r>
+        <w:t>,</w:t>
+      </w:r>
+      <w:r>
+        <w:t xml:space="preserve"> com o aumento dos valores de </w:t>
+      </w:r>
+      <w:r>
+        <w:rPr>
+          <w:b/>
+          <w:bCs/>
+        </w:rPr>
+        <w:t>L</w:t>
+      </w:r>
+      <w:r>
+        <w:t xml:space="preserve"> e </w:t>
+      </w:r>
+      <w:r>
+        <w:rPr>
+          <w:b/>
+          <w:bCs/>
+        </w:rPr>
+        <w:t>p</w:t>
+      </w:r>
+      <w:r>
+        <w:t>,</w:t>
+      </w:r>
+      <w:r>
+        <w:t xml:space="preserve"> o tempo de simulação foi estendido consideravelmente. </w:t>
+      </w:r>
+      <w:r>
+        <w:t>No entanto,</w:t>
+      </w:r>
+      <w:r>
+        <w:t xml:space="preserve"> a duração </w:t>
+      </w:r>
+      <w:r>
+        <w:t>foi aumentad</w:t>
+      </w:r>
+      <w:r>
+        <w:t>a</w:t>
+      </w:r>
+      <w:r>
+        <w:t xml:space="preserve"> não </w:t>
+      </w:r>
+      <w:r>
+        <w:t>de</w:t>
+      </w:r>
+      <w:r>
+        <w:t xml:space="preserve"> </w:t>
+      </w:r>
+      <w:r>
+        <w:t>maneira</w:t>
+      </w:r>
+      <w:r>
+        <w:t xml:space="preserve"> linear, ou seja, um ajuste em 10 vezes o valor de </w:t>
+      </w:r>
+      <w:r>
+        <w:rPr>
+          <w:b/>
+          <w:bCs/>
+        </w:rPr>
+        <w:t xml:space="preserve">L </w:t>
+      </w:r>
+      <w:r>
+        <w:t xml:space="preserve">resulta num tempo maior do que 10 vezes a simulação prévia. </w:t>
+      </w:r>
+      <w:r>
+        <w:t>Portanto</w:t>
+      </w:r>
+      <w:r>
+        <w:t>, é importante considerar a faixa necessária de avaliação, para que o experimento apresente resultados finais em tempo prático.</w:t>
+      </w:r>
+    </w:p>
+    <w:p>
+      <w:pPr>
+        <w:ind w:firstLine="360"/>
+        <w:jc w:val="both"/>
+      </w:pPr>
+      <w:r>
+        <w:t xml:space="preserve">Assim, se conclui que os códigos que adicionam </w:t>
+      </w:r>
+      <w:r>
+        <w:t>repetições</w:t>
+      </w:r>
+      <w:r>
+        <w:t xml:space="preserve"> às mensagens proporcionam menor probabilidade de erro</w:t>
+      </w:r>
+      <w:r>
+        <w:t xml:space="preserve"> na </w:t>
+      </w:r>
+      <w:r>
+        <w:t>decodificação</w:t>
+      </w:r>
+      <w:r>
+        <w:t>, tendo em conta a redundância de informação adicionada no canal binário simétrico</w:t>
+      </w:r>
+      <w:r>
+        <w:t>.</w:t>
+      </w:r>
+    </w:p>
     <w:sectPr>
-      <w:headerReference w:type="default" r:id="rId8"/>
-      <w:footerReference w:type="default" r:id="rId9"/>
+      <w:footerReference w:type="default" r:id="rId11"/>
       <w:pgSz w:w="11906" w:h="16838"/>
       <w:pgMar w:top="1417" w:right="1701" w:bottom="1417" w:left="1701" w:header="708" w:footer="708" w:gutter="0"/>
       <w:cols w:space="708"/>
@@ -2640,7 +3944,7 @@
 </file>
 
 <file path=word/endnotes.xml><?xml version="1.0" encoding="utf-8"?>
-<w:endnotes xmlns:wpc="http://schemas.microsoft.com/office/word/2010/wordprocessingCanvas" xmlns:cx="http://schemas.microsoft.com/office/drawing/2014/chartex" xmlns:mc="http://schemas.openxmlformats.org/markup-compatibility/2006" xmlns:o="urn:schemas-microsoft-com:office:office" xmlns:r="http://schemas.openxmlformats.org/officeDocument/2006/relationships" xmlns:m="http://schemas.openxmlformats.org/officeDocument/2006/math" xmlns:v="urn:schemas-microsoft-com:vml" xmlns:wp14="http://schemas.microsoft.com/office/word/2010/wordprocessingDrawing" xmlns:wp="http://schemas.openxmlformats.org/drawingml/2006/wordprocessingDrawing" xmlns:w10="urn:schemas-microsoft-com:office:word" xmlns:w="http://schemas.openxmlformats.org/wordprocessingml/2006/main" xmlns:w14="http://schemas.microsoft.com/office/word/2010/wordml" xmlns:w15="http://schemas.microsoft.com/office/word/2012/wordml" xmlns:w16se="http://schemas.microsoft.com/office/word/2015/wordml/symex" xmlns:wpg="http://schemas.microsoft.com/office/word/2010/wordprocessingGroup" xmlns:wpi="http://schemas.microsoft.com/office/word/2010/wordprocessingInk" xmlns:wne="http://schemas.microsoft.com/office/word/2006/wordml" xmlns:wps="http://schemas.microsoft.com/office/word/2010/wordprocessingShape" mc:Ignorable="w14 w15 w16se wp14">
+<w:endnotes xmlns:wpc="http://schemas.microsoft.com/office/word/2010/wordprocessingCanvas" xmlns:cx="http://schemas.microsoft.com/office/drawing/2014/chartex" xmlns:cx1="http://schemas.microsoft.com/office/drawing/2015/9/8/chartex" xmlns:cx2="http://schemas.microsoft.com/office/drawing/2015/10/21/chartex" xmlns:cx3="http://schemas.microsoft.com/office/drawing/2016/5/9/chartex" xmlns:cx4="http://schemas.microsoft.com/office/drawing/2016/5/10/chartex" xmlns:cx5="http://schemas.microsoft.com/office/drawing/2016/5/11/chartex" xmlns:cx6="http://schemas.microsoft.com/office/drawing/2016/5/12/chartex" xmlns:cx7="http://schemas.microsoft.com/office/drawing/2016/5/13/chartex" xmlns:cx8="http://schemas.microsoft.com/office/drawing/2016/5/14/chartex" xmlns:mc="http://schemas.openxmlformats.org/markup-compatibility/2006" xmlns:aink="http://schemas.microsoft.com/office/drawing/2016/ink" xmlns:am3d="http://schemas.microsoft.com/office/drawing/2017/model3d" xmlns:o="urn:schemas-microsoft-com:office:office" xmlns:r="http://schemas.openxmlformats.org/officeDocument/2006/relationships" xmlns:m="http://schemas.openxmlformats.org/officeDocument/2006/math" xmlns:v="urn:schemas-microsoft-com:vml" xmlns:wp14="http://schemas.microsoft.com/office/word/2010/wordprocessingDrawing" xmlns:wp="http://schemas.openxmlformats.org/drawingml/2006/wordprocessingDrawing" xmlns:w10="urn:schemas-microsoft-com:office:word" xmlns:w="http://schemas.openxmlformats.org/wordprocessingml/2006/main" xmlns:w14="http://schemas.microsoft.com/office/word/2010/wordml" xmlns:w15="http://schemas.microsoft.com/office/word/2012/wordml" xmlns:w16cid="http://schemas.microsoft.com/office/word/2016/wordml/cid" xmlns:w16se="http://schemas.microsoft.com/office/word/2015/wordml/symex" xmlns:wpg="http://schemas.microsoft.com/office/word/2010/wordprocessingGroup" xmlns:wpi="http://schemas.microsoft.com/office/word/2010/wordprocessingInk" xmlns:wne="http://schemas.microsoft.com/office/word/2006/wordml" xmlns:wps="http://schemas.microsoft.com/office/word/2010/wordprocessingShape" mc:Ignorable="w14 w15 w16se w16cid wp14">
   <w:endnote w:type="separator" w:id="-1">
     <w:p>
       <w:pPr>
@@ -2665,7 +3969,7 @@
 </file>
 
 <file path=word/footer1.xml><?xml version="1.0" encoding="utf-8"?>
-<w:ftr xmlns:wpc="http://schemas.microsoft.com/office/word/2010/wordprocessingCanvas" xmlns:cx="http://schemas.microsoft.com/office/drawing/2014/chartex" xmlns:mc="http://schemas.openxmlformats.org/markup-compatibility/2006" xmlns:o="urn:schemas-microsoft-com:office:office" xmlns:r="http://schemas.openxmlformats.org/officeDocument/2006/relationships" xmlns:m="http://schemas.openxmlformats.org/officeDocument/2006/math" xmlns:v="urn:schemas-microsoft-com:vml" xmlns:wp14="http://schemas.microsoft.com/office/word/2010/wordprocessingDrawing" xmlns:wp="http://schemas.openxmlformats.org/drawingml/2006/wordprocessingDrawing" xmlns:w10="urn:schemas-microsoft-com:office:word" xmlns:w="http://schemas.openxmlformats.org/wordprocessingml/2006/main" xmlns:w14="http://schemas.microsoft.com/office/word/2010/wordml" xmlns:w15="http://schemas.microsoft.com/office/word/2012/wordml" xmlns:w16se="http://schemas.microsoft.com/office/word/2015/wordml/symex" xmlns:wpg="http://schemas.microsoft.com/office/word/2010/wordprocessingGroup" xmlns:wpi="http://schemas.microsoft.com/office/word/2010/wordprocessingInk" xmlns:wne="http://schemas.microsoft.com/office/word/2006/wordml" xmlns:wps="http://schemas.microsoft.com/office/word/2010/wordprocessingShape" mc:Ignorable="w14 w15 w16se wp14">
+<w:ftr xmlns:wpc="http://schemas.microsoft.com/office/word/2010/wordprocessingCanvas" xmlns:cx="http://schemas.microsoft.com/office/drawing/2014/chartex" xmlns:cx1="http://schemas.microsoft.com/office/drawing/2015/9/8/chartex" xmlns:cx2="http://schemas.microsoft.com/office/drawing/2015/10/21/chartex" xmlns:cx3="http://schemas.microsoft.com/office/drawing/2016/5/9/chartex" xmlns:cx4="http://schemas.microsoft.com/office/drawing/2016/5/10/chartex" xmlns:cx5="http://schemas.microsoft.com/office/drawing/2016/5/11/chartex" xmlns:cx6="http://schemas.microsoft.com/office/drawing/2016/5/12/chartex" xmlns:cx7="http://schemas.microsoft.com/office/drawing/2016/5/13/chartex" xmlns:cx8="http://schemas.microsoft.com/office/drawing/2016/5/14/chartex" xmlns:mc="http://schemas.openxmlformats.org/markup-compatibility/2006" xmlns:aink="http://schemas.microsoft.com/office/drawing/2016/ink" xmlns:am3d="http://schemas.microsoft.com/office/drawing/2017/model3d" xmlns:o="urn:schemas-microsoft-com:office:office" xmlns:r="http://schemas.openxmlformats.org/officeDocument/2006/relationships" xmlns:m="http://schemas.openxmlformats.org/officeDocument/2006/math" xmlns:v="urn:schemas-microsoft-com:vml" xmlns:wp14="http://schemas.microsoft.com/office/word/2010/wordprocessingDrawing" xmlns:wp="http://schemas.openxmlformats.org/drawingml/2006/wordprocessingDrawing" xmlns:w10="urn:schemas-microsoft-com:office:word" xmlns:w="http://schemas.openxmlformats.org/wordprocessingml/2006/main" xmlns:w14="http://schemas.microsoft.com/office/word/2010/wordml" xmlns:w15="http://schemas.microsoft.com/office/word/2012/wordml" xmlns:w16cid="http://schemas.microsoft.com/office/word/2016/wordml/cid" xmlns:w16se="http://schemas.microsoft.com/office/word/2015/wordml/symex" xmlns:wpg="http://schemas.microsoft.com/office/word/2010/wordprocessingGroup" xmlns:wpi="http://schemas.microsoft.com/office/word/2010/wordprocessingInk" xmlns:wne="http://schemas.microsoft.com/office/word/2006/wordml" xmlns:wps="http://schemas.microsoft.com/office/word/2010/wordprocessingShape" mc:Ignorable="w14 w15 w16se w16cid wp14">
   <w:sdt>
     <w:sdtPr>
       <w:id w:val="848374390"/>
@@ -2674,12 +3978,32 @@
         <w:docPartUnique/>
       </w:docPartObj>
     </w:sdtPr>
+    <w:sdtEndPr/>
     <w:sdtContent>
       <w:p>
         <w:pPr>
-          <w:pStyle w:val="Rodap"/>
-          <w:jc w:val="right"/>
+          <w:pStyle w:val="Cabealho"/>
+          <w:tabs>
+            <w:tab w:val="clear" w:pos="4252"/>
+            <w:tab w:val="clear" w:pos="8504"/>
+            <w:tab w:val="left" w:pos="4776"/>
+          </w:tabs>
         </w:pPr>
+        <w:r>
+          <w:t>Trabalho 1 – Introdução à Codificação</w:t>
+        </w:r>
+        <w:r>
+          <w:tab/>
+        </w:r>
+        <w:r>
+          <w:tab/>
+        </w:r>
+        <w:r>
+          <w:tab/>
+        </w:r>
+        <w:r>
+          <w:tab/>
+        </w:r>
         <w:r>
           <w:tab/>
         </w:r>
@@ -2716,7 +4040,7 @@
 </file>
 
 <file path=word/footnotes.xml><?xml version="1.0" encoding="utf-8"?>
-<w:footnotes xmlns:wpc="http://schemas.microsoft.com/office/word/2010/wordprocessingCanvas" xmlns:cx="http://schemas.microsoft.com/office/drawing/2014/chartex" xmlns:mc="http://schemas.openxmlformats.org/markup-compatibility/2006" xmlns:o="urn:schemas-microsoft-com:office:office" xmlns:r="http://schemas.openxmlformats.org/officeDocument/2006/relationships" xmlns:m="http://schemas.openxmlformats.org/officeDocument/2006/math" xmlns:v="urn:schemas-microsoft-com:vml" xmlns:wp14="http://schemas.microsoft.com/office/word/2010/wordprocessingDrawing" xmlns:wp="http://schemas.openxmlformats.org/drawingml/2006/wordprocessingDrawing" xmlns:w10="urn:schemas-microsoft-com:office:word" xmlns:w="http://schemas.openxmlformats.org/wordprocessingml/2006/main" xmlns:w14="http://schemas.microsoft.com/office/word/2010/wordml" xmlns:w15="http://schemas.microsoft.com/office/word/2012/wordml" xmlns:w16se="http://schemas.microsoft.com/office/word/2015/wordml/symex" xmlns:wpg="http://schemas.microsoft.com/office/word/2010/wordprocessingGroup" xmlns:wpi="http://schemas.microsoft.com/office/word/2010/wordprocessingInk" xmlns:wne="http://schemas.microsoft.com/office/word/2006/wordml" xmlns:wps="http://schemas.microsoft.com/office/word/2010/wordprocessingShape" mc:Ignorable="w14 w15 w16se wp14">
+<w:footnotes xmlns:wpc="http://schemas.microsoft.com/office/word/2010/wordprocessingCanvas" xmlns:cx="http://schemas.microsoft.com/office/drawing/2014/chartex" xmlns:cx1="http://schemas.microsoft.com/office/drawing/2015/9/8/chartex" xmlns:cx2="http://schemas.microsoft.com/office/drawing/2015/10/21/chartex" xmlns:cx3="http://schemas.microsoft.com/office/drawing/2016/5/9/chartex" xmlns:cx4="http://schemas.microsoft.com/office/drawing/2016/5/10/chartex" xmlns:cx5="http://schemas.microsoft.com/office/drawing/2016/5/11/chartex" xmlns:cx6="http://schemas.microsoft.com/office/drawing/2016/5/12/chartex" xmlns:cx7="http://schemas.microsoft.com/office/drawing/2016/5/13/chartex" xmlns:cx8="http://schemas.microsoft.com/office/drawing/2016/5/14/chartex" xmlns:mc="http://schemas.openxmlformats.org/markup-compatibility/2006" xmlns:aink="http://schemas.microsoft.com/office/drawing/2016/ink" xmlns:am3d="http://schemas.microsoft.com/office/drawing/2017/model3d" xmlns:o="urn:schemas-microsoft-com:office:office" xmlns:r="http://schemas.openxmlformats.org/officeDocument/2006/relationships" xmlns:m="http://schemas.openxmlformats.org/officeDocument/2006/math" xmlns:v="urn:schemas-microsoft-com:vml" xmlns:wp14="http://schemas.microsoft.com/office/word/2010/wordprocessingDrawing" xmlns:wp="http://schemas.openxmlformats.org/drawingml/2006/wordprocessingDrawing" xmlns:w10="urn:schemas-microsoft-com:office:word" xmlns:w="http://schemas.openxmlformats.org/wordprocessingml/2006/main" xmlns:w14="http://schemas.microsoft.com/office/word/2010/wordml" xmlns:w15="http://schemas.microsoft.com/office/word/2012/wordml" xmlns:w16cid="http://schemas.microsoft.com/office/word/2016/wordml/cid" xmlns:w16se="http://schemas.microsoft.com/office/word/2015/wordml/symex" xmlns:wpg="http://schemas.microsoft.com/office/word/2010/wordprocessingGroup" xmlns:wpi="http://schemas.microsoft.com/office/word/2010/wordprocessingInk" xmlns:wne="http://schemas.microsoft.com/office/word/2006/wordml" xmlns:wps="http://schemas.microsoft.com/office/word/2010/wordprocessingShape" mc:Ignorable="w14 w15 w16se w16cid wp14">
   <w:footnote w:type="separator" w:id="-1">
     <w:p>
       <w:pPr>
@@ -2740,21 +4064,8 @@
 </w:footnotes>
 </file>
 
-<file path=word/header1.xml><?xml version="1.0" encoding="utf-8"?>
-<w:hdr xmlns:wpc="http://schemas.microsoft.com/office/word/2010/wordprocessingCanvas" xmlns:cx="http://schemas.microsoft.com/office/drawing/2014/chartex" xmlns:mc="http://schemas.openxmlformats.org/markup-compatibility/2006" xmlns:o="urn:schemas-microsoft-com:office:office" xmlns:r="http://schemas.openxmlformats.org/officeDocument/2006/relationships" xmlns:m="http://schemas.openxmlformats.org/officeDocument/2006/math" xmlns:v="urn:schemas-microsoft-com:vml" xmlns:wp14="http://schemas.microsoft.com/office/word/2010/wordprocessingDrawing" xmlns:wp="http://schemas.openxmlformats.org/drawingml/2006/wordprocessingDrawing" xmlns:w10="urn:schemas-microsoft-com:office:word" xmlns:w="http://schemas.openxmlformats.org/wordprocessingml/2006/main" xmlns:w14="http://schemas.microsoft.com/office/word/2010/wordml" xmlns:w15="http://schemas.microsoft.com/office/word/2012/wordml" xmlns:w16se="http://schemas.microsoft.com/office/word/2015/wordml/symex" xmlns:wpg="http://schemas.microsoft.com/office/word/2010/wordprocessingGroup" xmlns:wpi="http://schemas.microsoft.com/office/word/2010/wordprocessingInk" xmlns:wne="http://schemas.microsoft.com/office/word/2006/wordml" xmlns:wps="http://schemas.microsoft.com/office/word/2010/wordprocessingShape" mc:Ignorable="w14 w15 w16se wp14">
-  <w:p>
-    <w:pPr>
-      <w:pStyle w:val="Cabealho"/>
-    </w:pPr>
-    <w:r>
-      <w:t>Trabalho 1 – Introdução à Codificação</w:t>
-    </w:r>
-  </w:p>
-</w:hdr>
-</file>
-
 <file path=word/numbering.xml><?xml version="1.0" encoding="utf-8"?>
-<w:numbering xmlns:wpc="http://schemas.microsoft.com/office/word/2010/wordprocessingCanvas" xmlns:cx="http://schemas.microsoft.com/office/drawing/2014/chartex" xmlns:mc="http://schemas.openxmlformats.org/markup-compatibility/2006" xmlns:o="urn:schemas-microsoft-com:office:office" xmlns:r="http://schemas.openxmlformats.org/officeDocument/2006/relationships" xmlns:m="http://schemas.openxmlformats.org/officeDocument/2006/math" xmlns:v="urn:schemas-microsoft-com:vml" xmlns:wp14="http://schemas.microsoft.com/office/word/2010/wordprocessingDrawing" xmlns:wp="http://schemas.openxmlformats.org/drawingml/2006/wordprocessingDrawing" xmlns:w10="urn:schemas-microsoft-com:office:word" xmlns:w="http://schemas.openxmlformats.org/wordprocessingml/2006/main" xmlns:w14="http://schemas.microsoft.com/office/word/2010/wordml" xmlns:w15="http://schemas.microsoft.com/office/word/2012/wordml" xmlns:w16se="http://schemas.microsoft.com/office/word/2015/wordml/symex" xmlns:wpg="http://schemas.microsoft.com/office/word/2010/wordprocessingGroup" xmlns:wpi="http://schemas.microsoft.com/office/word/2010/wordprocessingInk" xmlns:wne="http://schemas.microsoft.com/office/word/2006/wordml" xmlns:wps="http://schemas.microsoft.com/office/word/2010/wordprocessingShape" mc:Ignorable="w14 w15 w16se wp14">
+<w:numbering xmlns:wpc="http://schemas.microsoft.com/office/word/2010/wordprocessingCanvas" xmlns:cx="http://schemas.microsoft.com/office/drawing/2014/chartex" xmlns:cx1="http://schemas.microsoft.com/office/drawing/2015/9/8/chartex" xmlns:cx2="http://schemas.microsoft.com/office/drawing/2015/10/21/chartex" xmlns:cx3="http://schemas.microsoft.com/office/drawing/2016/5/9/chartex" xmlns:cx4="http://schemas.microsoft.com/office/drawing/2016/5/10/chartex" xmlns:cx5="http://schemas.microsoft.com/office/drawing/2016/5/11/chartex" xmlns:cx6="http://schemas.microsoft.com/office/drawing/2016/5/12/chartex" xmlns:cx7="http://schemas.microsoft.com/office/drawing/2016/5/13/chartex" xmlns:cx8="http://schemas.microsoft.com/office/drawing/2016/5/14/chartex" xmlns:mc="http://schemas.openxmlformats.org/markup-compatibility/2006" xmlns:aink="http://schemas.microsoft.com/office/drawing/2016/ink" xmlns:am3d="http://schemas.microsoft.com/office/drawing/2017/model3d" xmlns:o="urn:schemas-microsoft-com:office:office" xmlns:r="http://schemas.openxmlformats.org/officeDocument/2006/relationships" xmlns:m="http://schemas.openxmlformats.org/officeDocument/2006/math" xmlns:v="urn:schemas-microsoft-com:vml" xmlns:wp14="http://schemas.microsoft.com/office/word/2010/wordprocessingDrawing" xmlns:wp="http://schemas.openxmlformats.org/drawingml/2006/wordprocessingDrawing" xmlns:w10="urn:schemas-microsoft-com:office:word" xmlns:w="http://schemas.openxmlformats.org/wordprocessingml/2006/main" xmlns:w14="http://schemas.microsoft.com/office/word/2010/wordml" xmlns:w15="http://schemas.microsoft.com/office/word/2012/wordml" xmlns:w16cid="http://schemas.microsoft.com/office/word/2016/wordml/cid" xmlns:w16se="http://schemas.microsoft.com/office/word/2015/wordml/symex" xmlns:wpg="http://schemas.microsoft.com/office/word/2010/wordprocessingGroup" xmlns:wpi="http://schemas.microsoft.com/office/word/2010/wordprocessingInk" xmlns:wne="http://schemas.microsoft.com/office/word/2006/wordml" xmlns:wps="http://schemas.microsoft.com/office/word/2010/wordprocessingShape" mc:Ignorable="w14 w15 w16se w16cid wp14">
   <w:abstractNum w:abstractNumId="0" w15:restartNumberingAfterBreak="0">
     <w:nsid w:val="043B09D1"/>
     <w:multiLevelType w:val="hybridMultilevel"/>
@@ -2845,6 +4156,119 @@
     </w:lvl>
   </w:abstractNum>
   <w:abstractNum w:abstractNumId="1" w15:restartNumberingAfterBreak="0">
+    <w:nsid w:val="0C060590"/>
+    <w:multiLevelType w:val="hybridMultilevel"/>
+    <w:tmpl w:val="38BAC9D6"/>
+    <w:lvl w:ilvl="0" w:tplc="04160001">
+      <w:start w:val="1"/>
+      <w:numFmt w:val="bullet"/>
+      <w:lvlText w:val=""/>
+      <w:lvlJc w:val="left"/>
+      <w:pPr>
+        <w:ind w:left="720" w:hanging="360"/>
+      </w:pPr>
+      <w:rPr>
+        <w:rFonts w:ascii="Symbol" w:hAnsi="Symbol" w:hint="default"/>
+      </w:rPr>
+    </w:lvl>
+    <w:lvl w:ilvl="1" w:tplc="04160003" w:tentative="1">
+      <w:start w:val="1"/>
+      <w:numFmt w:val="bullet"/>
+      <w:lvlText w:val="o"/>
+      <w:lvlJc w:val="left"/>
+      <w:pPr>
+        <w:ind w:left="1440" w:hanging="360"/>
+      </w:pPr>
+      <w:rPr>
+        <w:rFonts w:ascii="Courier New" w:hAnsi="Courier New" w:cs="Courier New" w:hint="default"/>
+      </w:rPr>
+    </w:lvl>
+    <w:lvl w:ilvl="2" w:tplc="04160005" w:tentative="1">
+      <w:start w:val="1"/>
+      <w:numFmt w:val="bullet"/>
+      <w:lvlText w:val=""/>
+      <w:lvlJc w:val="left"/>
+      <w:pPr>
+        <w:ind w:left="2160" w:hanging="360"/>
+      </w:pPr>
+      <w:rPr>
+        <w:rFonts w:ascii="Wingdings" w:hAnsi="Wingdings" w:hint="default"/>
+      </w:rPr>
+    </w:lvl>
+    <w:lvl w:ilvl="3" w:tplc="04160001" w:tentative="1">
+      <w:start w:val="1"/>
+      <w:numFmt w:val="bullet"/>
+      <w:lvlText w:val=""/>
+      <w:lvlJc w:val="left"/>
+      <w:pPr>
+        <w:ind w:left="2880" w:hanging="360"/>
+      </w:pPr>
+      <w:rPr>
+        <w:rFonts w:ascii="Symbol" w:hAnsi="Symbol" w:hint="default"/>
+      </w:rPr>
+    </w:lvl>
+    <w:lvl w:ilvl="4" w:tplc="04160003" w:tentative="1">
+      <w:start w:val="1"/>
+      <w:numFmt w:val="bullet"/>
+      <w:lvlText w:val="o"/>
+      <w:lvlJc w:val="left"/>
+      <w:pPr>
+        <w:ind w:left="3600" w:hanging="360"/>
+      </w:pPr>
+      <w:rPr>
+        <w:rFonts w:ascii="Courier New" w:hAnsi="Courier New" w:cs="Courier New" w:hint="default"/>
+      </w:rPr>
+    </w:lvl>
+    <w:lvl w:ilvl="5" w:tplc="04160005" w:tentative="1">
+      <w:start w:val="1"/>
+      <w:numFmt w:val="bullet"/>
+      <w:lvlText w:val=""/>
+      <w:lvlJc w:val="left"/>
+      <w:pPr>
+        <w:ind w:left="4320" w:hanging="360"/>
+      </w:pPr>
+      <w:rPr>
+        <w:rFonts w:ascii="Wingdings" w:hAnsi="Wingdings" w:hint="default"/>
+      </w:rPr>
+    </w:lvl>
+    <w:lvl w:ilvl="6" w:tplc="04160001" w:tentative="1">
+      <w:start w:val="1"/>
+      <w:numFmt w:val="bullet"/>
+      <w:lvlText w:val=""/>
+      <w:lvlJc w:val="left"/>
+      <w:pPr>
+        <w:ind w:left="5040" w:hanging="360"/>
+      </w:pPr>
+      <w:rPr>
+        <w:rFonts w:ascii="Symbol" w:hAnsi="Symbol" w:hint="default"/>
+      </w:rPr>
+    </w:lvl>
+    <w:lvl w:ilvl="7" w:tplc="04160003" w:tentative="1">
+      <w:start w:val="1"/>
+      <w:numFmt w:val="bullet"/>
+      <w:lvlText w:val="o"/>
+      <w:lvlJc w:val="left"/>
+      <w:pPr>
+        <w:ind w:left="5760" w:hanging="360"/>
+      </w:pPr>
+      <w:rPr>
+        <w:rFonts w:ascii="Courier New" w:hAnsi="Courier New" w:cs="Courier New" w:hint="default"/>
+      </w:rPr>
+    </w:lvl>
+    <w:lvl w:ilvl="8" w:tplc="04160005" w:tentative="1">
+      <w:start w:val="1"/>
+      <w:numFmt w:val="bullet"/>
+      <w:lvlText w:val=""/>
+      <w:lvlJc w:val="left"/>
+      <w:pPr>
+        <w:ind w:left="6480" w:hanging="360"/>
+      </w:pPr>
+      <w:rPr>
+        <w:rFonts w:ascii="Wingdings" w:hAnsi="Wingdings" w:hint="default"/>
+      </w:rPr>
+    </w:lvl>
+  </w:abstractNum>
+  <w:abstractNum w:abstractNumId="2" w15:restartNumberingAfterBreak="0">
     <w:nsid w:val="35693B99"/>
     <w:multiLevelType w:val="multilevel"/>
     <w:tmpl w:val="605AB77E"/>
@@ -2933,7 +4357,7 @@
       </w:pPr>
     </w:lvl>
   </w:abstractNum>
-  <w:abstractNum w:abstractNumId="2" w15:restartNumberingAfterBreak="0">
+  <w:abstractNum w:abstractNumId="3" w15:restartNumberingAfterBreak="0">
     <w:nsid w:val="5451660E"/>
     <w:multiLevelType w:val="hybridMultilevel"/>
     <w:tmpl w:val="FBD60188"/>
@@ -3046,7 +4470,7 @@
       </w:rPr>
     </w:lvl>
   </w:abstractNum>
-  <w:abstractNum w:abstractNumId="3" w15:restartNumberingAfterBreak="0">
+  <w:abstractNum w:abstractNumId="4" w15:restartNumberingAfterBreak="0">
     <w:nsid w:val="5602594B"/>
     <w:multiLevelType w:val="multilevel"/>
     <w:tmpl w:val="0416001F"/>
@@ -3136,22 +4560,25 @@
     </w:lvl>
   </w:abstractNum>
   <w:num w:numId="1">
-    <w:abstractNumId w:val="3"/>
+    <w:abstractNumId w:val="4"/>
   </w:num>
   <w:num w:numId="2">
-    <w:abstractNumId w:val="2"/>
+    <w:abstractNumId w:val="3"/>
   </w:num>
   <w:num w:numId="3">
     <w:abstractNumId w:val="0"/>
   </w:num>
   <w:num w:numId="4">
+    <w:abstractNumId w:val="2"/>
+  </w:num>
+  <w:num w:numId="5">
     <w:abstractNumId w:val="1"/>
   </w:num>
 </w:numbering>
 </file>
 
 <file path=word/styles.xml><?xml version="1.0" encoding="utf-8"?>
-<w:styles xmlns:mc="http://schemas.openxmlformats.org/markup-compatibility/2006" xmlns:r="http://schemas.openxmlformats.org/officeDocument/2006/relationships" xmlns:w="http://schemas.openxmlformats.org/wordprocessingml/2006/main" xmlns:w14="http://schemas.microsoft.com/office/word/2010/wordml" xmlns:w15="http://schemas.microsoft.com/office/word/2012/wordml" xmlns:w16se="http://schemas.microsoft.com/office/word/2015/wordml/symex" mc:Ignorable="w14 w15 w16se">
+<w:styles xmlns:mc="http://schemas.openxmlformats.org/markup-compatibility/2006" xmlns:r="http://schemas.openxmlformats.org/officeDocument/2006/relationships" xmlns:w="http://schemas.openxmlformats.org/wordprocessingml/2006/main" xmlns:w14="http://schemas.microsoft.com/office/word/2010/wordml" xmlns:w15="http://schemas.microsoft.com/office/word/2012/wordml" xmlns:w16cid="http://schemas.microsoft.com/office/word/2016/wordml/cid" xmlns:w16se="http://schemas.microsoft.com/office/word/2015/wordml/symex" mc:Ignorable="w14 w15 w16se w16cid">
   <w:docDefaults>
     <w:rPrDefault>
       <w:rPr>
@@ -3167,7 +4594,7 @@
       </w:pPr>
     </w:pPrDefault>
   </w:docDefaults>
-  <w:latentStyles w:defLockedState="0" w:defUIPriority="99" w:defSemiHidden="0" w:defUnhideWhenUsed="0" w:defQFormat="0" w:count="371">
+  <w:latentStyles w:defLockedState="0" w:defUIPriority="99" w:defSemiHidden="0" w:defUnhideWhenUsed="0" w:defQFormat="0" w:count="377">
     <w:lsdException w:name="Normal" w:uiPriority="0" w:qFormat="1"/>
     <w:lsdException w:name="heading 1" w:uiPriority="9" w:qFormat="1"/>
     <w:lsdException w:name="heading 2" w:semiHidden="1" w:uiPriority="9" w:unhideWhenUsed="1" w:qFormat="1"/>
@@ -3315,11 +4742,8 @@
     <w:lsdException w:name="Table 3D effects 3" w:semiHidden="1" w:unhideWhenUsed="1"/>
     <w:lsdException w:name="Table Contemporary" w:semiHidden="1" w:unhideWhenUsed="1"/>
     <w:lsdException w:name="Table Elegant" w:semiHidden="1" w:unhideWhenUsed="1"/>
-    <w:lsdException w:name="Table Professional" w:semiHidden="1" w:unhideWhenUsed="1"/>
     <w:lsdException w:name="Table Subtle 1" w:semiHidden="1" w:unhideWhenUsed="1"/>
     <w:lsdException w:name="Table Subtle 2" w:semiHidden="1" w:unhideWhenUsed="1"/>
-    <w:lsdException w:name="Table Web 1" w:semiHidden="1" w:unhideWhenUsed="1"/>
-    <w:lsdException w:name="Table Web 2" w:semiHidden="1" w:unhideWhenUsed="1"/>
     <w:lsdException w:name="Table Web 3" w:semiHidden="1" w:unhideWhenUsed="1"/>
     <w:lsdException w:name="Balloon Text" w:semiHidden="1" w:unhideWhenUsed="1"/>
     <w:lsdException w:name="Table Grid" w:uiPriority="39"/>
@@ -3539,6 +4963,12 @@
     <w:lsdException w:name="List Table 5 Dark Accent 6" w:uiPriority="50"/>
     <w:lsdException w:name="List Table 6 Colorful Accent 6" w:uiPriority="51"/>
     <w:lsdException w:name="List Table 7 Colorful Accent 6" w:uiPriority="52"/>
+    <w:lsdException w:name="Mention" w:semiHidden="1" w:unhideWhenUsed="1"/>
+    <w:lsdException w:name="Smart Hyperlink" w:semiHidden="1" w:unhideWhenUsed="1"/>
+    <w:lsdException w:name="Hashtag" w:semiHidden="1" w:unhideWhenUsed="1"/>
+    <w:lsdException w:name="Unresolved Mention" w:semiHidden="1" w:unhideWhenUsed="1"/>
+    <w:lsdException w:name="Smart Link" w:semiHidden="1" w:unhideWhenUsed="1"/>
+    <w:lsdException w:name="Smart Link Error" w:semiHidden="1" w:unhideWhenUsed="1"/>
   </w:latentStyles>
   <w:style w:type="paragraph" w:default="1" w:styleId="Normal">
     <w:name w:val="Normal"/>
@@ -3671,6 +5101,51 @@
     <w:rPr>
       <w:rFonts w:ascii="CMU Serif" w:hAnsi="CMU Serif"/>
       <w:sz w:val="24"/>
+    </w:rPr>
+  </w:style>
+  <w:style w:type="paragraph" w:styleId="NormalWeb">
+    <w:name w:val="Normal (Web)"/>
+    <w:basedOn w:val="Normal"/>
+    <w:uiPriority w:val="99"/>
+    <w:semiHidden/>
+    <w:unhideWhenUsed/>
+    <w:rsid w:val="005A09F1"/>
+    <w:pPr>
+      <w:spacing w:before="100" w:beforeAutospacing="1" w:after="100" w:afterAutospacing="1" w:line="240" w:lineRule="auto"/>
+    </w:pPr>
+    <w:rPr>
+      <w:rFonts w:ascii="Times New Roman" w:eastAsia="Times New Roman" w:hAnsi="Times New Roman" w:cs="Times New Roman"/>
+      <w:szCs w:val="24"/>
+      <w:lang w:eastAsia="pt-BR"/>
+    </w:rPr>
+  </w:style>
+  <w:style w:type="paragraph" w:styleId="Legenda">
+    <w:name w:val="caption"/>
+    <w:basedOn w:val="Normal"/>
+    <w:next w:val="Normal"/>
+    <w:uiPriority w:val="35"/>
+    <w:unhideWhenUsed/>
+    <w:qFormat/>
+    <w:rsid w:val="009B7E74"/>
+    <w:pPr>
+      <w:spacing w:after="200" w:line="240" w:lineRule="auto"/>
+    </w:pPr>
+    <w:rPr>
+      <w:i/>
+      <w:iCs/>
+      <w:color w:val="44546A" w:themeColor="text2"/>
+      <w:sz w:val="18"/>
+      <w:szCs w:val="18"/>
+    </w:rPr>
+  </w:style>
+  <w:style w:type="character" w:styleId="TextodoEspaoReservado">
+    <w:name w:val="Placeholder Text"/>
+    <w:basedOn w:val="Fontepargpadro"/>
+    <w:uiPriority w:val="99"/>
+    <w:semiHidden/>
+    <w:rsid w:val="00827833"/>
+    <w:rPr>
+      <w:color w:val="808080"/>
     </w:rPr>
   </w:style>
 </w:styles>
@@ -3942,7 +5417,7 @@
 </file>
 
 <file path=customXml/itemProps1.xml><?xml version="1.0" encoding="utf-8"?>
-<ds:datastoreItem xmlns:ds="http://schemas.openxmlformats.org/officeDocument/2006/customXml" ds:itemID="{617081F2-0B42-4EF2-BAE8-900BBE7E7B29}">
+<ds:datastoreItem xmlns:ds="http://schemas.openxmlformats.org/officeDocument/2006/customXml" ds:itemID="{1B955C19-05BD-4760-9F55-7591EEB1FCBE}">
   <ds:schemaRefs>
     <ds:schemaRef ds:uri="http://schemas.openxmlformats.org/officeDocument/2006/bibliography"/>
   </ds:schemaRefs>

</xml_diff>